<commit_message>
Update Systemnahe Programmierung Project Documentation.docx
</commit_message>
<xml_diff>
--- a/doc/Systemnahe Programmierung Project Documentation.docx
+++ b/doc/Systemnahe Programmierung Project Documentation.docx
@@ -123,60 +123,6 @@
       </w:pPr>
       <w:r>
         <w:rPr>
-          <w:noProof/>
-        </w:rPr>
-        <w:drawing>
-          <wp:anchor distT="0" distB="0" distL="114300" distR="114300" simplePos="0" relativeHeight="251658241" behindDoc="0" locked="0" layoutInCell="1" allowOverlap="1" wp14:anchorId="6EEABF5B" wp14:editId="15128C27">
-            <wp:simplePos x="0" y="0"/>
-            <wp:positionH relativeFrom="column">
-              <wp:posOffset>676275</wp:posOffset>
-            </wp:positionH>
-            <wp:positionV relativeFrom="paragraph">
-              <wp:posOffset>1023620</wp:posOffset>
-            </wp:positionV>
-            <wp:extent cx="5267325" cy="2655570"/>
-            <wp:effectExtent l="0" t="0" r="9525" b="0"/>
-            <wp:wrapTopAndBottom/>
-            <wp:docPr id="799451387" name="Picture 799451387"/>
-            <wp:cNvGraphicFramePr>
-              <a:graphicFrameLocks xmlns:a="http://schemas.openxmlformats.org/drawingml/2006/main" noChangeAspect="1"/>
-            </wp:cNvGraphicFramePr>
-            <a:graphic xmlns:a="http://schemas.openxmlformats.org/drawingml/2006/main">
-              <a:graphicData uri="http://schemas.openxmlformats.org/drawingml/2006/picture">
-                <pic:pic xmlns:pic="http://schemas.openxmlformats.org/drawingml/2006/picture">
-                  <pic:nvPicPr>
-                    <pic:cNvPr id="0" name=""/>
-                    <pic:cNvPicPr/>
-                  </pic:nvPicPr>
-                  <pic:blipFill>
-                    <a:blip r:embed="rId8" cstate="print">
-                      <a:extLst>
-                        <a:ext uri="{28A0092B-C50C-407E-A947-70E740481C1C}">
-                          <a14:useLocalDpi xmlns:a14="http://schemas.microsoft.com/office/drawing/2010/main" val="0"/>
-                        </a:ext>
-                      </a:extLst>
-                    </a:blip>
-                    <a:stretch>
-                      <a:fillRect/>
-                    </a:stretch>
-                  </pic:blipFill>
-                  <pic:spPr>
-                    <a:xfrm>
-                      <a:off x="0" y="0"/>
-                      <a:ext cx="5267325" cy="2655570"/>
-                    </a:xfrm>
-                    <a:prstGeom prst="rect">
-                      <a:avLst/>
-                    </a:prstGeom>
-                  </pic:spPr>
-                </pic:pic>
-              </a:graphicData>
-            </a:graphic>
-          </wp:anchor>
-        </w:drawing>
-      </w:r>
-      <w:r>
-        <w:rPr>
           <w:lang w:val="en-US"/>
         </w:rPr>
         <w:t>The task</w:t>
@@ -284,7 +230,7 @@
     <w:p>
       <w:pPr>
         <w:rPr>
-          <w:noProof/>
+          <w:lang w:val="en-US"/>
         </w:rPr>
       </w:pPr>
       <w:r>
@@ -295,58 +241,69 @@
         <mc:AlternateContent>
           <mc:Choice Requires="wps">
             <w:drawing>
-              <wp:anchor distT="0" distB="0" distL="114300" distR="114300" simplePos="0" relativeHeight="251658242" behindDoc="0" locked="0" layoutInCell="1" allowOverlap="1" wp14:anchorId="37A616BE" wp14:editId="6CC931F6">
+              <wp:anchor distT="45720" distB="45720" distL="114300" distR="114300" simplePos="0" relativeHeight="251651584" behindDoc="0" locked="0" layoutInCell="1" allowOverlap="1" wp14:anchorId="63BD14C4" wp14:editId="76F2154F">
                 <wp:simplePos x="0" y="0"/>
                 <wp:positionH relativeFrom="column">
-                  <wp:posOffset>2225768</wp:posOffset>
+                  <wp:posOffset>4229100</wp:posOffset>
                 </wp:positionH>
                 <wp:positionV relativeFrom="paragraph">
-                  <wp:posOffset>2659986</wp:posOffset>
+                  <wp:posOffset>4383405</wp:posOffset>
                 </wp:positionV>
-                <wp:extent cx="1756894" cy="763211"/>
-                <wp:effectExtent l="19050" t="19050" r="15240" b="18415"/>
+                <wp:extent cx="2219325" cy="257175"/>
+                <wp:effectExtent l="0" t="0" r="28575" b="28575"/>
                 <wp:wrapNone/>
-                <wp:docPr id="7" name="Rectangle: Rounded Corners 7"/>
-                <wp:cNvGraphicFramePr/>
+                <wp:docPr id="3" name="Text Box 2"/>
+                <wp:cNvGraphicFramePr>
+                  <a:graphicFrameLocks xmlns:a="http://schemas.openxmlformats.org/drawingml/2006/main"/>
+                </wp:cNvGraphicFramePr>
                 <a:graphic xmlns:a="http://schemas.openxmlformats.org/drawingml/2006/main">
                   <a:graphicData uri="http://schemas.microsoft.com/office/word/2010/wordprocessingShape">
                     <wps:wsp>
-                      <wps:cNvSpPr/>
-                      <wps:spPr>
+                      <wps:cNvSpPr txBox="1">
+                        <a:spLocks noChangeArrowheads="1"/>
+                      </wps:cNvSpPr>
+                      <wps:spPr bwMode="auto">
                         <a:xfrm>
                           <a:off x="0" y="0"/>
-                          <a:ext cx="1756894" cy="763211"/>
+                          <a:ext cx="2219325" cy="257175"/>
                         </a:xfrm>
-                        <a:prstGeom prst="roundRect">
+                        <a:prstGeom prst="rect">
                           <a:avLst/>
                         </a:prstGeom>
-                        <a:noFill/>
-                        <a:ln w="28575">
+                        <a:solidFill>
+                          <a:srgbClr val="FFFFFF"/>
+                        </a:solidFill>
+                        <a:ln w="9525">
                           <a:solidFill>
-                            <a:schemeClr val="tx1"/>
+                            <a:srgbClr val="000000"/>
                           </a:solidFill>
+                          <a:miter lim="800000"/>
+                          <a:headEnd/>
+                          <a:tailEnd/>
                         </a:ln>
                       </wps:spPr>
-                      <wps:style>
-                        <a:lnRef idx="2">
-                          <a:schemeClr val="accent1">
-                            <a:shade val="50000"/>
-                          </a:schemeClr>
-                        </a:lnRef>
-                        <a:fillRef idx="1">
-                          <a:schemeClr val="accent1"/>
-                        </a:fillRef>
-                        <a:effectRef idx="0">
-                          <a:schemeClr val="accent1"/>
-                        </a:effectRef>
-                        <a:fontRef idx="minor">
-                          <a:schemeClr val="lt1"/>
-                        </a:fontRef>
-                      </wps:style>
-                      <wps:bodyPr rot="0" spcFirstLastPara="0" vertOverflow="overflow" horzOverflow="overflow" vert="horz" wrap="square" lIns="91440" tIns="45720" rIns="91440" bIns="45720" numCol="1" spcCol="0" rtlCol="0" fromWordArt="0" anchor="ctr" anchorCtr="0" forceAA="0" compatLnSpc="1">
-                        <a:prstTxWarp prst="textNoShape">
-                          <a:avLst/>
-                        </a:prstTxWarp>
+                      <wps:txbx>
+                        <w:txbxContent>
+                          <w:p>
+                            <w:pPr>
+                              <w:rPr>
+                                <w:i/>
+                                <w:iCs/>
+                                <w:lang w:val="en-US"/>
+                              </w:rPr>
+                            </w:pPr>
+                            <w:r>
+                              <w:rPr>
+                                <w:i/>
+                                <w:iCs/>
+                                <w:lang w:val="en-US"/>
+                              </w:rPr>
+                              <w:t>Theoretical schematic of the circuit</w:t>
+                            </w:r>
+                          </w:p>
+                        </w:txbxContent>
+                      </wps:txbx>
+                      <wps:bodyPr rot="0" vert="horz" wrap="square" lIns="91440" tIns="45720" rIns="91440" bIns="45720" anchor="t" anchorCtr="0">
                         <a:noAutofit/>
                       </wps:bodyPr>
                     </wps:wsp>
@@ -363,28 +320,263 @@
           </mc:Choice>
           <mc:Fallback>
             <w:pict>
-              <v:roundrect w14:anchorId="763F3169" id="Rectangle: Rounded Corners 7" o:spid="_x0000_s1026" style="position:absolute;margin-left:175.25pt;margin-top:209.45pt;width:138.35pt;height:60.1pt;z-index:251658242;visibility:visible;mso-wrap-style:square;mso-width-percent:0;mso-height-percent:0;mso-wrap-distance-left:9pt;mso-wrap-distance-top:0;mso-wrap-distance-right:9pt;mso-wrap-distance-bottom:0;mso-position-horizontal:absolute;mso-position-horizontal-relative:text;mso-position-vertical:absolute;mso-position-vertical-relative:text;mso-width-percent:0;mso-height-percent:0;mso-width-relative:margin;mso-height-relative:margin;v-text-anchor:middle" arcsize="10923f" o:gfxdata="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" filled="f" strokecolor="black [3213]" strokeweight="2.25pt">
+              <v:shapetype w14:anchorId="63BD14C4" id="_x0000_t202" coordsize="21600,21600" o:spt="202" path="m,l,21600r21600,l21600,xe">
                 <v:stroke joinstyle="miter"/>
-              </v:roundrect>
+                <v:path gradientshapeok="t" o:connecttype="rect"/>
+              </v:shapetype>
+              <v:shape id="Text Box 2" o:spid="_x0000_s1026" type="#_x0000_t202" style="position:absolute;margin-left:333pt;margin-top:345.15pt;width:174.75pt;height:20.25pt;z-index:251651584;visibility:visible;mso-wrap-style:square;mso-width-percent:0;mso-height-percent:0;mso-wrap-distance-left:9pt;mso-wrap-distance-top:3.6pt;mso-wrap-distance-right:9pt;mso-wrap-distance-bottom:3.6pt;mso-position-horizontal:absolute;mso-position-horizontal-relative:text;mso-position-vertical:absolute;mso-position-vertical-relative:text;mso-width-percent:0;mso-height-percent:0;mso-width-relative:margin;mso-height-relative:margin;v-text-anchor:top" o:gfxdata="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">
+                <v:textbox>
+                  <w:txbxContent>
+                    <w:p>
+                      <w:pPr>
+                        <w:rPr>
+                          <w:i/>
+                          <w:iCs/>
+                          <w:lang w:val="en-US"/>
+                        </w:rPr>
+                      </w:pPr>
+                      <w:r>
+                        <w:rPr>
+                          <w:i/>
+                          <w:iCs/>
+                          <w:lang w:val="en-US"/>
+                        </w:rPr>
+                        <w:t>Theoretical schematic of the circuit</w:t>
+                      </w:r>
+                    </w:p>
+                  </w:txbxContent>
+                </v:textbox>
+              </v:shape>
             </w:pict>
           </mc:Fallback>
         </mc:AlternateContent>
       </w:r>
       <w:r>
         <w:rPr>
+          <w:lang w:val="en-US"/>
+        </w:rPr>
+        <w:t xml:space="preserve">Additionally, </w:t>
+      </w:r>
+      <w:r>
+        <w:rPr>
+          <w:lang w:val="en-US"/>
+        </w:rPr>
+        <w:t xml:space="preserve">to be able to set the clock </w:t>
+      </w:r>
+      <w:r>
+        <w:rPr>
+          <w:lang w:val="en-US"/>
+        </w:rPr>
+        <w:t xml:space="preserve">to a specific state, </w:t>
+      </w:r>
+      <w:r>
+        <w:rPr>
+          <w:lang w:val="en-US"/>
+        </w:rPr>
+        <w:t xml:space="preserve">the hours and minutes </w:t>
+      </w:r>
+      <w:r>
+        <w:rPr>
+          <w:lang w:val="en-US"/>
+        </w:rPr>
+        <w:t>should</w:t>
+      </w:r>
+      <w:r>
+        <w:rPr>
+          <w:lang w:val="en-US"/>
+        </w:rPr>
+        <w:t xml:space="preserve"> </w:t>
+      </w:r>
+      <w:r>
+        <w:rPr>
+          <w:lang w:val="en-US"/>
+        </w:rPr>
+        <w:t xml:space="preserve">be able to </w:t>
+      </w:r>
+      <w:r>
+        <w:rPr>
+          <w:lang w:val="en-US"/>
+        </w:rPr>
+        <w:t>be manipulated</w:t>
+      </w:r>
+      <w:r>
+        <w:rPr>
+          <w:lang w:val="en-US"/>
+        </w:rPr>
+        <w:t>. B</w:t>
+      </w:r>
+      <w:r>
+        <w:rPr>
+          <w:lang w:val="en-US"/>
+        </w:rPr>
+        <w:t xml:space="preserve">y pressing </w:t>
+      </w:r>
+      <w:r>
+        <w:rPr>
+          <w:lang w:val="en-US"/>
+        </w:rPr>
+        <w:t xml:space="preserve">one of </w:t>
+      </w:r>
+      <w:r>
+        <w:rPr>
+          <w:lang w:val="en-US"/>
+        </w:rPr>
+        <w:t>five</w:t>
+      </w:r>
+      <w:r>
+        <w:rPr>
+          <w:lang w:val="en-US"/>
+        </w:rPr>
+        <w:t xml:space="preserve"> buttons</w:t>
+      </w:r>
+      <w:r>
+        <w:rPr>
+          <w:lang w:val="en-US"/>
+        </w:rPr>
+        <w:t xml:space="preserve">, the time can be increased or decreased by hours or minutes, as well as </w:t>
+      </w:r>
+      <w:r>
+        <w:rPr>
+          <w:lang w:val="en-US"/>
+        </w:rPr>
+        <w:t>being reset to zero.</w:t>
+      </w:r>
+    </w:p>
+    <w:p>
+      <w:pPr>
+        <w:rPr>
+          <w:noProof/>
+        </w:rPr>
+      </w:pPr>
+      <w:r>
+        <w:rPr>
           <w:noProof/>
           <w:lang w:val="en-US"/>
         </w:rPr>
         <mc:AlternateContent>
           <mc:Choice Requires="wps">
             <w:drawing>
-              <wp:anchor distT="45720" distB="45720" distL="114300" distR="114300" simplePos="0" relativeHeight="251658243" behindDoc="0" locked="0" layoutInCell="1" allowOverlap="1" wp14:anchorId="6343BBDF" wp14:editId="54779458">
+              <wp:anchor distT="45720" distB="45720" distL="114300" distR="114300" simplePos="0" relativeHeight="251653632" behindDoc="0" locked="0" layoutInCell="1" allowOverlap="1" wp14:anchorId="12A4B4ED" wp14:editId="0C72005D">
                 <wp:simplePos x="0" y="0"/>
                 <wp:positionH relativeFrom="column">
-                  <wp:posOffset>2359660</wp:posOffset>
+                  <wp:posOffset>4229100</wp:posOffset>
                 </wp:positionH>
                 <wp:positionV relativeFrom="paragraph">
-                  <wp:posOffset>2693670</wp:posOffset>
+                  <wp:posOffset>4472305</wp:posOffset>
+                </wp:positionV>
+                <wp:extent cx="1085850" cy="257175"/>
+                <wp:effectExtent l="0" t="0" r="19050" b="28575"/>
+                <wp:wrapNone/>
+                <wp:docPr id="4" name="Text Box 2"/>
+                <wp:cNvGraphicFramePr>
+                  <a:graphicFrameLocks xmlns:a="http://schemas.openxmlformats.org/drawingml/2006/main"/>
+                </wp:cNvGraphicFramePr>
+                <a:graphic xmlns:a="http://schemas.openxmlformats.org/drawingml/2006/main">
+                  <a:graphicData uri="http://schemas.microsoft.com/office/word/2010/wordprocessingShape">
+                    <wps:wsp>
+                      <wps:cNvSpPr txBox="1">
+                        <a:spLocks noChangeArrowheads="1"/>
+                      </wps:cNvSpPr>
+                      <wps:spPr bwMode="auto">
+                        <a:xfrm>
+                          <a:off x="0" y="0"/>
+                          <a:ext cx="1085850" cy="257175"/>
+                        </a:xfrm>
+                        <a:prstGeom prst="rect">
+                          <a:avLst/>
+                        </a:prstGeom>
+                        <a:solidFill>
+                          <a:srgbClr val="FFFFFF"/>
+                        </a:solidFill>
+                        <a:ln w="9525">
+                          <a:solidFill>
+                            <a:srgbClr val="000000"/>
+                          </a:solidFill>
+                          <a:miter lim="800000"/>
+                          <a:headEnd/>
+                          <a:tailEnd/>
+                        </a:ln>
+                      </wps:spPr>
+                      <wps:txbx>
+                        <w:txbxContent>
+                          <w:p>
+                            <w:pPr>
+                              <w:rPr>
+                                <w:i/>
+                                <w:iCs/>
+                                <w:lang w:val="en-US"/>
+                              </w:rPr>
+                            </w:pPr>
+                            <w:r>
+                              <w:rPr>
+                                <w:i/>
+                                <w:iCs/>
+                                <w:lang w:val="en-US"/>
+                              </w:rPr>
+                              <w:t xml:space="preserve">Console Output </w:t>
+                            </w:r>
+                          </w:p>
+                        </w:txbxContent>
+                      </wps:txbx>
+                      <wps:bodyPr rot="0" vert="horz" wrap="square" lIns="91440" tIns="45720" rIns="91440" bIns="45720" anchor="t" anchorCtr="0">
+                        <a:noAutofit/>
+                      </wps:bodyPr>
+                    </wps:wsp>
+                  </a:graphicData>
+                </a:graphic>
+                <wp14:sizeRelH relativeFrom="margin">
+                  <wp14:pctWidth>0</wp14:pctWidth>
+                </wp14:sizeRelH>
+                <wp14:sizeRelV relativeFrom="margin">
+                  <wp14:pctHeight>0</wp14:pctHeight>
+                </wp14:sizeRelV>
+              </wp:anchor>
+            </w:drawing>
+          </mc:Choice>
+          <mc:Fallback>
+            <w:pict>
+              <v:shape w14:anchorId="12A4B4ED" id="_x0000_s1027" type="#_x0000_t202" style="position:absolute;margin-left:333pt;margin-top:352.15pt;width:85.5pt;height:20.25pt;z-index:251653632;visibility:visible;mso-wrap-style:square;mso-width-percent:0;mso-height-percent:0;mso-wrap-distance-left:9pt;mso-wrap-distance-top:3.6pt;mso-wrap-distance-right:9pt;mso-wrap-distance-bottom:3.6pt;mso-position-horizontal:absolute;mso-position-horizontal-relative:text;mso-position-vertical:absolute;mso-position-vertical-relative:text;mso-width-percent:0;mso-height-percent:0;mso-width-relative:margin;mso-height-relative:margin;v-text-anchor:top" o:gfxdata="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">
+                <v:textbox>
+                  <w:txbxContent>
+                    <w:p>
+                      <w:pPr>
+                        <w:rPr>
+                          <w:i/>
+                          <w:iCs/>
+                          <w:lang w:val="en-US"/>
+                        </w:rPr>
+                      </w:pPr>
+                      <w:r>
+                        <w:rPr>
+                          <w:i/>
+                          <w:iCs/>
+                          <w:lang w:val="en-US"/>
+                        </w:rPr>
+                        <w:t xml:space="preserve">Console Output </w:t>
+                      </w:r>
+                    </w:p>
+                  </w:txbxContent>
+                </v:textbox>
+              </v:shape>
+            </w:pict>
+          </mc:Fallback>
+        </mc:AlternateContent>
+      </w:r>
+      <w:r>
+        <w:rPr>
+          <w:noProof/>
+          <w:lang w:val="en-US"/>
+        </w:rPr>
+        <mc:AlternateContent>
+          <mc:Choice Requires="wps">
+            <w:drawing>
+              <wp:anchor distT="45720" distB="45720" distL="114300" distR="114300" simplePos="0" relativeHeight="251644416" behindDoc="0" locked="0" layoutInCell="1" allowOverlap="1" wp14:anchorId="6343BBDF" wp14:editId="0653E80B">
+                <wp:simplePos x="0" y="0"/>
+                <wp:positionH relativeFrom="column">
+                  <wp:posOffset>2492465</wp:posOffset>
+                </wp:positionH>
+                <wp:positionV relativeFrom="paragraph">
+                  <wp:posOffset>4290465</wp:posOffset>
                 </wp:positionV>
                 <wp:extent cx="1537970" cy="655320"/>
                 <wp:effectExtent l="0" t="0" r="5080" b="0"/>
@@ -521,15 +713,7 @@
                                 <w:szCs w:val="16"/>
                                 <w:lang w:val="en-US"/>
                               </w:rPr>
-                              <w:t>00100101:0000000</w:t>
-                            </w:r>
-                            <w:r>
-                              <w:rPr>
-                                <w:sz w:val="16"/>
-                                <w:szCs w:val="16"/>
-                                <w:lang w:val="en-US"/>
-                              </w:rPr>
-                              <w:t>1</w:t>
+                              <w:t>00100101:00000001</w:t>
                             </w:r>
                             <w:r>
                               <w:rPr>
@@ -569,23 +753,7 @@
                                 <w:szCs w:val="16"/>
                                 <w:lang w:val="en-US"/>
                               </w:rPr>
-                              <w:t>00100101:000000</w:t>
-                            </w:r>
-                            <w:r>
-                              <w:rPr>
-                                <w:sz w:val="16"/>
-                                <w:szCs w:val="16"/>
-                                <w:lang w:val="en-US"/>
-                              </w:rPr>
-                              <w:t>1</w:t>
-                            </w:r>
-                            <w:r>
-                              <w:rPr>
-                                <w:sz w:val="16"/>
-                                <w:szCs w:val="16"/>
-                                <w:lang w:val="en-US"/>
-                              </w:rPr>
-                              <w:t>0</w:t>
+                              <w:t>00100101:00000010</w:t>
                             </w:r>
                             <w:r>
                               <w:rPr>
@@ -625,15 +793,7 @@
                                 <w:szCs w:val="16"/>
                                 <w:lang w:val="en-US"/>
                               </w:rPr>
-                              <w:t>00100101:000000</w:t>
-                            </w:r>
-                            <w:r>
-                              <w:rPr>
-                                <w:sz w:val="16"/>
-                                <w:szCs w:val="16"/>
-                                <w:lang w:val="en-US"/>
-                              </w:rPr>
-                              <w:t>11</w:t>
+                              <w:t>00100101:00000011</w:t>
                             </w:r>
                           </w:p>
                           <w:p>
@@ -694,11 +854,7 @@
           </mc:Choice>
           <mc:Fallback>
             <w:pict>
-              <v:shapetype w14:anchorId="6343BBDF" id="_x0000_t202" coordsize="21600,21600" o:spt="202" path="m,l,21600r21600,l21600,xe">
-                <v:stroke joinstyle="miter"/>
-                <v:path gradientshapeok="t" o:connecttype="rect"/>
-              </v:shapetype>
-              <v:shape id="Text Box 2" o:spid="_x0000_s1026" type="#_x0000_t202" style="position:absolute;margin-left:185.8pt;margin-top:212.1pt;width:121.1pt;height:51.6pt;z-index:251658243;visibility:visible;mso-wrap-style:square;mso-width-percent:0;mso-height-percent:0;mso-wrap-distance-left:9pt;mso-wrap-distance-top:3.6pt;mso-wrap-distance-right:9pt;mso-wrap-distance-bottom:3.6pt;mso-position-horizontal:absolute;mso-position-horizontal-relative:text;mso-position-vertical:absolute;mso-position-vertical-relative:text;mso-width-percent:0;mso-height-percent:0;mso-width-relative:margin;mso-height-relative:margin;v-text-anchor:top" o:gfxdata="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" stroked="f">
+              <v:shape w14:anchorId="6343BBDF" id="_x0000_s1028" type="#_x0000_t202" style="position:absolute;margin-left:196.25pt;margin-top:337.85pt;width:121.1pt;height:51.6pt;z-index:251644416;visibility:visible;mso-wrap-style:square;mso-width-percent:0;mso-height-percent:0;mso-wrap-distance-left:9pt;mso-wrap-distance-top:3.6pt;mso-wrap-distance-right:9pt;mso-wrap-distance-bottom:3.6pt;mso-position-horizontal:absolute;mso-position-horizontal-relative:text;mso-position-vertical:absolute;mso-position-vertical-relative:text;mso-width-percent:0;mso-height-percent:0;mso-width-relative:margin;mso-height-relative:margin;v-text-anchor:top" o:gfxdata="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" stroked="f">
                 <v:textbox>
                   <w:txbxContent>
                     <w:p>
@@ -803,15 +959,7 @@
                           <w:szCs w:val="16"/>
                           <w:lang w:val="en-US"/>
                         </w:rPr>
-                        <w:t>00100101:0000000</w:t>
-                      </w:r>
-                      <w:r>
-                        <w:rPr>
-                          <w:sz w:val="16"/>
-                          <w:szCs w:val="16"/>
-                          <w:lang w:val="en-US"/>
-                        </w:rPr>
-                        <w:t>1</w:t>
+                        <w:t>00100101:00000001</w:t>
                       </w:r>
                       <w:r>
                         <w:rPr>
@@ -851,23 +999,7 @@
                           <w:szCs w:val="16"/>
                           <w:lang w:val="en-US"/>
                         </w:rPr>
-                        <w:t>00100101:000000</w:t>
-                      </w:r>
-                      <w:r>
-                        <w:rPr>
-                          <w:sz w:val="16"/>
-                          <w:szCs w:val="16"/>
-                          <w:lang w:val="en-US"/>
-                        </w:rPr>
-                        <w:t>1</w:t>
-                      </w:r>
-                      <w:r>
-                        <w:rPr>
-                          <w:sz w:val="16"/>
-                          <w:szCs w:val="16"/>
-                          <w:lang w:val="en-US"/>
-                        </w:rPr>
-                        <w:t>0</w:t>
+                        <w:t>00100101:00000010</w:t>
                       </w:r>
                       <w:r>
                         <w:rPr>
@@ -907,15 +1039,7 @@
                           <w:szCs w:val="16"/>
                           <w:lang w:val="en-US"/>
                         </w:rPr>
-                        <w:t>00100101:000000</w:t>
-                      </w:r>
-                      <w:r>
-                        <w:rPr>
-                          <w:sz w:val="16"/>
-                          <w:szCs w:val="16"/>
-                          <w:lang w:val="en-US"/>
-                        </w:rPr>
-                        <w:t>11</w:t>
+                        <w:t>00100101:00000011</w:t>
                       </w:r>
                     </w:p>
                     <w:p>
@@ -965,20 +1089,169 @@
           </mc:Fallback>
         </mc:AlternateContent>
       </w:r>
-    </w:p>
-    <w:p>
-      <w:pPr>
+      <w:r>
         <w:rPr>
           <w:noProof/>
-        </w:rPr>
-      </w:pPr>
-    </w:p>
-    <w:p>
-      <w:pPr>
-        <w:rPr>
-          <w:lang w:val="en-US"/>
-        </w:rPr>
-      </w:pPr>
+          <w:lang w:val="en-US"/>
+        </w:rPr>
+        <mc:AlternateContent>
+          <mc:Choice Requires="wps">
+            <w:drawing>
+              <wp:anchor distT="0" distB="0" distL="114300" distR="114300" simplePos="0" relativeHeight="251634176" behindDoc="0" locked="0" layoutInCell="1" allowOverlap="1" wp14:anchorId="37A616BE" wp14:editId="7DDABCEE">
+                <wp:simplePos x="0" y="0"/>
+                <wp:positionH relativeFrom="column">
+                  <wp:posOffset>2396511</wp:posOffset>
+                </wp:positionH>
+                <wp:positionV relativeFrom="paragraph">
+                  <wp:posOffset>4237355</wp:posOffset>
+                </wp:positionV>
+                <wp:extent cx="1756894" cy="763211"/>
+                <wp:effectExtent l="19050" t="19050" r="15240" b="18415"/>
+                <wp:wrapNone/>
+                <wp:docPr id="7" name="Rectangle: Rounded Corners 7"/>
+                <wp:cNvGraphicFramePr/>
+                <a:graphic xmlns:a="http://schemas.openxmlformats.org/drawingml/2006/main">
+                  <a:graphicData uri="http://schemas.microsoft.com/office/word/2010/wordprocessingShape">
+                    <wps:wsp>
+                      <wps:cNvSpPr/>
+                      <wps:spPr>
+                        <a:xfrm>
+                          <a:off x="0" y="0"/>
+                          <a:ext cx="1756894" cy="763211"/>
+                        </a:xfrm>
+                        <a:prstGeom prst="roundRect">
+                          <a:avLst/>
+                        </a:prstGeom>
+                        <a:noFill/>
+                        <a:ln w="28575">
+                          <a:solidFill>
+                            <a:schemeClr val="tx1"/>
+                          </a:solidFill>
+                        </a:ln>
+                      </wps:spPr>
+                      <wps:style>
+                        <a:lnRef idx="2">
+                          <a:schemeClr val="accent1">
+                            <a:shade val="50000"/>
+                          </a:schemeClr>
+                        </a:lnRef>
+                        <a:fillRef idx="1">
+                          <a:schemeClr val="accent1"/>
+                        </a:fillRef>
+                        <a:effectRef idx="0">
+                          <a:schemeClr val="accent1"/>
+                        </a:effectRef>
+                        <a:fontRef idx="minor">
+                          <a:schemeClr val="lt1"/>
+                        </a:fontRef>
+                      </wps:style>
+                      <wps:bodyPr rot="0" spcFirstLastPara="0" vertOverflow="overflow" horzOverflow="overflow" vert="horz" wrap="square" lIns="91440" tIns="45720" rIns="91440" bIns="45720" numCol="1" spcCol="0" rtlCol="0" fromWordArt="0" anchor="ctr" anchorCtr="0" forceAA="0" compatLnSpc="1">
+                        <a:prstTxWarp prst="textNoShape">
+                          <a:avLst/>
+                        </a:prstTxWarp>
+                        <a:noAutofit/>
+                      </wps:bodyPr>
+                    </wps:wsp>
+                  </a:graphicData>
+                </a:graphic>
+                <wp14:sizeRelH relativeFrom="margin">
+                  <wp14:pctWidth>0</wp14:pctWidth>
+                </wp14:sizeRelH>
+                <wp14:sizeRelV relativeFrom="margin">
+                  <wp14:pctHeight>0</wp14:pctHeight>
+                </wp14:sizeRelV>
+              </wp:anchor>
+            </w:drawing>
+          </mc:Choice>
+          <mc:Fallback>
+            <w:pict>
+              <v:roundrect w14:anchorId="64B57D31" id="Rectangle: Rounded Corners 7" o:spid="_x0000_s1026" style="position:absolute;margin-left:188.7pt;margin-top:333.65pt;width:138.35pt;height:60.1pt;z-index:251634176;visibility:visible;mso-wrap-style:square;mso-width-percent:0;mso-height-percent:0;mso-wrap-distance-left:9pt;mso-wrap-distance-top:0;mso-wrap-distance-right:9pt;mso-wrap-distance-bottom:0;mso-position-horizontal:absolute;mso-position-horizontal-relative:text;mso-position-vertical:absolute;mso-position-vertical-relative:text;mso-width-percent:0;mso-height-percent:0;mso-width-relative:margin;mso-height-relative:margin;v-text-anchor:middle" arcsize="10923f" o:gfxdata="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" filled="f" strokecolor="black [3213]" strokeweight="2.25pt">
+                <v:stroke joinstyle="miter"/>
+              </v:roundrect>
+            </w:pict>
+          </mc:Fallback>
+        </mc:AlternateContent>
+      </w:r>
+      <w:r>
+        <w:rPr>
+          <w:noProof/>
+          <w:lang w:val="en-US"/>
+        </w:rPr>
+        <w:drawing>
+          <wp:anchor distT="0" distB="0" distL="114300" distR="114300" simplePos="0" relativeHeight="251645440" behindDoc="0" locked="0" layoutInCell="1" allowOverlap="1" wp14:anchorId="119FEEC7" wp14:editId="48EDE049">
+            <wp:simplePos x="0" y="0"/>
+            <wp:positionH relativeFrom="column">
+              <wp:posOffset>0</wp:posOffset>
+            </wp:positionH>
+            <wp:positionV relativeFrom="paragraph">
+              <wp:posOffset>-4445</wp:posOffset>
+            </wp:positionV>
+            <wp:extent cx="6645910" cy="4227195"/>
+            <wp:effectExtent l="0" t="0" r="2540" b="1905"/>
+            <wp:wrapTopAndBottom/>
+            <wp:docPr id="1" name="Picture 1" descr="A picture containing diagram&#10;&#10;Description automatically generated"/>
+            <wp:cNvGraphicFramePr>
+              <a:graphicFrameLocks xmlns:a="http://schemas.openxmlformats.org/drawingml/2006/main" noChangeAspect="1"/>
+            </wp:cNvGraphicFramePr>
+            <a:graphic xmlns:a="http://schemas.openxmlformats.org/drawingml/2006/main">
+              <a:graphicData uri="http://schemas.openxmlformats.org/drawingml/2006/picture">
+                <pic:pic xmlns:pic="http://schemas.openxmlformats.org/drawingml/2006/picture">
+                  <pic:nvPicPr>
+                    <pic:cNvPr id="1" name="Picture 1" descr="A picture containing diagram&#10;&#10;Description automatically generated"/>
+                    <pic:cNvPicPr>
+                      <a:picLocks noChangeAspect="1" noChangeArrowheads="1"/>
+                    </pic:cNvPicPr>
+                  </pic:nvPicPr>
+                  <pic:blipFill>
+                    <a:blip r:embed="rId8" cstate="print">
+                      <a:extLst>
+                        <a:ext uri="{28A0092B-C50C-407E-A947-70E740481C1C}">
+                          <a14:useLocalDpi xmlns:a14="http://schemas.microsoft.com/office/drawing/2010/main" val="0"/>
+                        </a:ext>
+                      </a:extLst>
+                    </a:blip>
+                    <a:srcRect/>
+                    <a:stretch>
+                      <a:fillRect/>
+                    </a:stretch>
+                  </pic:blipFill>
+                  <pic:spPr bwMode="auto">
+                    <a:xfrm>
+                      <a:off x="0" y="0"/>
+                      <a:ext cx="6645910" cy="4227195"/>
+                    </a:xfrm>
+                    <a:prstGeom prst="rect">
+                      <a:avLst/>
+                    </a:prstGeom>
+                    <a:noFill/>
+                    <a:ln>
+                      <a:noFill/>
+                    </a:ln>
+                  </pic:spPr>
+                </pic:pic>
+              </a:graphicData>
+            </a:graphic>
+          </wp:anchor>
+        </w:drawing>
+      </w:r>
+      <w:r>
+        <w:rPr>
+          <w:lang w:val="en-US"/>
+        </w:rPr>
+        <w:br/>
+      </w:r>
+      <w:r>
+        <w:rPr>
+          <w:lang w:val="en-US"/>
+        </w:rPr>
+        <w:br/>
+      </w:r>
+      <w:r>
+        <w:rPr>
+          <w:lang w:val="en-US"/>
+        </w:rPr>
+        <w:br w:type="page"/>
+      </w:r>
     </w:p>
     <w:p>
       <w:pPr>
@@ -991,6 +1264,7 @@
         <w:rPr>
           <w:lang w:val="en-US"/>
         </w:rPr>
+        <w:lastRenderedPageBreak/>
         <w:t>Solutio</w:t>
       </w:r>
       <w:r>
@@ -1023,6 +1297,7 @@
           <w:p>
             <w:pPr>
               <w:pStyle w:val="Heading3"/>
+              <w:outlineLvl w:val="2"/>
               <w:rPr>
                 <w:u w:val="single"/>
                 <w:lang w:val="en-US"/>
@@ -1053,7 +1328,13 @@
               <w:rPr>
                 <w:lang w:val="en-US"/>
               </w:rPr>
-              <w:t>First,</w:t>
+              <w:t>At f</w:t>
+            </w:r>
+            <w:r>
+              <w:rPr>
+                <w:lang w:val="en-US"/>
+              </w:rPr>
+              <w:t>irst,</w:t>
             </w:r>
             <w:r>
               <w:rPr>
@@ -1107,13 +1388,79 @@
               <w:rPr>
                 <w:lang w:val="en-US"/>
               </w:rPr>
+              <w:t xml:space="preserve"> its </w:t>
+            </w:r>
+            <w:r>
+              <w:rPr>
+                <w:lang w:val="en-US"/>
+              </w:rPr>
+              <w:t>p</w:t>
+            </w:r>
+            <w:r>
+              <w:rPr>
+                <w:lang w:val="en-US"/>
+              </w:rPr>
+              <w:t xml:space="preserve">orts are </w:t>
+            </w:r>
+            <w:r>
+              <w:rPr>
+                <w:lang w:val="en-US"/>
+              </w:rPr>
+              <w:t xml:space="preserve">analog </w:t>
+            </w:r>
+            <w:r>
+              <w:rPr>
+                <w:lang w:val="en-US"/>
+              </w:rPr>
+              <w:t xml:space="preserve">by default and </w:t>
+            </w:r>
+            <w:r>
+              <w:rPr>
+                <w:lang w:val="en-US"/>
+              </w:rPr>
+              <w:t xml:space="preserve">can be set </w:t>
+            </w:r>
+            <w:r>
+              <w:rPr>
+                <w:lang w:val="en-US"/>
+              </w:rPr>
+              <w:t>as digital</w:t>
+            </w:r>
+            <w:r>
+              <w:rPr>
+                <w:lang w:val="en-US"/>
+              </w:rPr>
+              <w:t>.</w:t>
+            </w:r>
+            <w:r>
+              <w:rPr>
+                <w:lang w:val="en-US"/>
+              </w:rPr>
               <w:t xml:space="preserve"> </w:t>
             </w:r>
             <w:r>
               <w:rPr>
                 <w:lang w:val="en-US"/>
               </w:rPr>
-              <w:t>its</w:t>
+              <w:t>T</w:t>
+            </w:r>
+            <w:r>
+              <w:rPr>
+                <w:lang w:val="en-US"/>
+              </w:rPr>
+              <w:t xml:space="preserve">herefor </w:t>
+            </w:r>
+            <w:r>
+              <w:rPr>
+                <w:lang w:val="en-US"/>
+              </w:rPr>
+              <w:t>the</w:t>
+            </w:r>
+            <w:r>
+              <w:rPr>
+                <w:lang w:val="en-US"/>
+              </w:rPr>
+              <w:t>y</w:t>
             </w:r>
             <w:r>
               <w:rPr>
@@ -1125,61 +1472,13 @@
               <w:rPr>
                 <w:lang w:val="en-US"/>
               </w:rPr>
-              <w:t>p</w:t>
-            </w:r>
-            <w:r>
-              <w:rPr>
-                <w:lang w:val="en-US"/>
-              </w:rPr>
-              <w:t xml:space="preserve">orts are </w:t>
-            </w:r>
-            <w:r>
-              <w:rPr>
-                <w:lang w:val="en-US"/>
-              </w:rPr>
-              <w:t xml:space="preserve">analog </w:t>
-            </w:r>
-            <w:r>
-              <w:rPr>
-                <w:lang w:val="en-US"/>
-              </w:rPr>
-              <w:t xml:space="preserve">by default and </w:t>
-            </w:r>
-            <w:r>
-              <w:rPr>
-                <w:lang w:val="en-US"/>
-              </w:rPr>
-              <w:t xml:space="preserve">can be set </w:t>
-            </w:r>
-            <w:r>
-              <w:rPr>
-                <w:lang w:val="en-US"/>
-              </w:rPr>
-              <w:t>as digital</w:t>
-            </w:r>
-            <w:r>
-              <w:rPr>
-                <w:lang w:val="en-US"/>
-              </w:rPr>
-              <w:t>,</w:t>
-            </w:r>
-            <w:r>
-              <w:rPr>
-                <w:lang w:val="en-US"/>
-              </w:rPr>
-              <w:t xml:space="preserve"> therefor </w:t>
-            </w:r>
-            <w:r>
-              <w:rPr>
-                <w:lang w:val="en-US"/>
-              </w:rPr>
-              <w:t>the</w:t>
-            </w:r>
-            <w:r>
-              <w:rPr>
-                <w:lang w:val="en-US"/>
-              </w:rPr>
-              <w:t>y</w:t>
+              <w:t xml:space="preserve">need to be </w:t>
+            </w:r>
+            <w:r>
+              <w:rPr>
+                <w:lang w:val="en-US"/>
+              </w:rPr>
+              <w:t>configured as</w:t>
             </w:r>
             <w:r>
               <w:rPr>
@@ -1191,31 +1490,13 @@
               <w:rPr>
                 <w:lang w:val="en-US"/>
               </w:rPr>
-              <w:t xml:space="preserve">need to be </w:t>
-            </w:r>
-            <w:r>
-              <w:rPr>
-                <w:lang w:val="en-US"/>
-              </w:rPr>
-              <w:t>configured as</w:t>
-            </w:r>
-            <w:r>
-              <w:rPr>
-                <w:lang w:val="en-US"/>
-              </w:rPr>
-              <w:t xml:space="preserve"> </w:t>
-            </w:r>
-            <w:r>
-              <w:rPr>
-                <w:lang w:val="en-US"/>
-              </w:rPr>
               <w:t>digital pins</w:t>
             </w:r>
             <w:r>
               <w:rPr>
                 <w:lang w:val="en-US"/>
               </w:rPr>
-              <w:t xml:space="preserve"> (1111). </w:t>
+              <w:t xml:space="preserve">. </w:t>
             </w:r>
             <w:r>
               <w:rPr>
@@ -1551,18 +1832,513 @@
                 <w:color w:val="BBBBBB"/>
                 <w:sz w:val="18"/>
                 <w:szCs w:val="18"/>
+                <w:lang w:val="en-US" w:eastAsia="de-DE"/>
+              </w:rPr>
+            </w:pPr>
+            <w:r>
+              <w:rPr>
+                <w:rFonts w:ascii="Consolas" w:eastAsia="Times New Roman" w:hAnsi="Consolas" w:cs="Times New Roman"/>
+                <w:color w:val="BBBBBB"/>
+                <w:sz w:val="18"/>
+                <w:szCs w:val="18"/>
+                <w:lang w:val="en-US" w:eastAsia="de-DE"/>
+              </w:rPr>
+              <w:t xml:space="preserve">TRISD </w:t>
+            </w:r>
+            <w:r>
+              <w:rPr>
+                <w:rFonts w:ascii="Consolas" w:eastAsia="Times New Roman" w:hAnsi="Consolas" w:cs="Times New Roman"/>
+                <w:color w:val="E06C75"/>
+                <w:sz w:val="18"/>
+                <w:szCs w:val="18"/>
+                <w:lang w:val="en-US" w:eastAsia="de-DE"/>
+              </w:rPr>
+              <w:t>=</w:t>
+            </w:r>
+            <w:r>
+              <w:rPr>
+                <w:rFonts w:ascii="Consolas" w:eastAsia="Times New Roman" w:hAnsi="Consolas" w:cs="Times New Roman"/>
+                <w:color w:val="BBBBBB"/>
+                <w:sz w:val="18"/>
+                <w:szCs w:val="18"/>
+                <w:lang w:val="en-US" w:eastAsia="de-DE"/>
+              </w:rPr>
+              <w:t xml:space="preserve"> </w:t>
+            </w:r>
+            <w:proofErr w:type="gramStart"/>
+            <w:r>
+              <w:rPr>
+                <w:rFonts w:ascii="Consolas" w:eastAsia="Times New Roman" w:hAnsi="Consolas" w:cs="Times New Roman"/>
+                <w:color w:val="C678DD"/>
+                <w:sz w:val="18"/>
+                <w:szCs w:val="18"/>
+                <w:lang w:val="en-US" w:eastAsia="de-DE"/>
+              </w:rPr>
+              <w:t>0</w:t>
+            </w:r>
+            <w:r>
+              <w:rPr>
+                <w:rFonts w:ascii="Consolas" w:eastAsia="Times New Roman" w:hAnsi="Consolas" w:cs="Times New Roman"/>
+                <w:color w:val="BBBBBB"/>
+                <w:sz w:val="18"/>
+                <w:szCs w:val="18"/>
+                <w:lang w:val="en-US" w:eastAsia="de-DE"/>
+              </w:rPr>
+              <w:t>;</w:t>
+            </w:r>
+            <w:proofErr w:type="gramEnd"/>
+          </w:p>
+          <w:p>
+            <w:pPr>
+              <w:shd w:val="clear" w:color="auto" w:fill="282C34"/>
+              <w:spacing w:line="285" w:lineRule="atLeast"/>
+              <w:rPr>
+                <w:rFonts w:ascii="Consolas" w:eastAsia="Times New Roman" w:hAnsi="Consolas" w:cs="Times New Roman"/>
+                <w:color w:val="BBBBBB"/>
+                <w:sz w:val="18"/>
+                <w:szCs w:val="18"/>
+                <w:lang w:val="en-US" w:eastAsia="de-DE"/>
+              </w:rPr>
+            </w:pPr>
+            <w:r>
+              <w:rPr>
+                <w:rFonts w:ascii="Consolas" w:eastAsia="Times New Roman" w:hAnsi="Consolas" w:cs="Times New Roman"/>
+                <w:color w:val="676F7D"/>
+                <w:sz w:val="18"/>
+                <w:szCs w:val="18"/>
+                <w:lang w:val="en-US" w:eastAsia="de-DE"/>
+              </w:rPr>
+              <w:t>// define reset button as input</w:t>
+            </w:r>
+          </w:p>
+          <w:p>
+            <w:pPr>
+              <w:shd w:val="clear" w:color="auto" w:fill="282C34"/>
+              <w:spacing w:line="285" w:lineRule="atLeast"/>
+              <w:rPr>
+                <w:rFonts w:ascii="Consolas" w:eastAsia="Times New Roman" w:hAnsi="Consolas" w:cs="Times New Roman"/>
+                <w:color w:val="BBBBBB"/>
+                <w:sz w:val="18"/>
+                <w:szCs w:val="18"/>
+                <w:lang w:val="en-US" w:eastAsia="de-DE"/>
+              </w:rPr>
+            </w:pPr>
+            <w:r>
+              <w:rPr>
+                <w:rFonts w:ascii="Consolas" w:eastAsia="Times New Roman" w:hAnsi="Consolas" w:cs="Times New Roman"/>
+                <w:color w:val="61AFEF"/>
+                <w:sz w:val="18"/>
+                <w:szCs w:val="18"/>
+                <w:lang w:val="en-US" w:eastAsia="de-DE"/>
+              </w:rPr>
+              <w:t>TRISCbits</w:t>
+            </w:r>
+            <w:r>
+              <w:rPr>
+                <w:rFonts w:ascii="Consolas" w:eastAsia="Times New Roman" w:hAnsi="Consolas" w:cs="Times New Roman"/>
+                <w:color w:val="ABB2BF"/>
+                <w:sz w:val="18"/>
+                <w:szCs w:val="18"/>
+                <w:lang w:val="en-US" w:eastAsia="de-DE"/>
+              </w:rPr>
+              <w:t>.RC0</w:t>
+            </w:r>
+            <w:r>
+              <w:rPr>
+                <w:rFonts w:ascii="Consolas" w:eastAsia="Times New Roman" w:hAnsi="Consolas" w:cs="Times New Roman"/>
+                <w:color w:val="BBBBBB"/>
+                <w:sz w:val="18"/>
+                <w:szCs w:val="18"/>
+                <w:lang w:val="en-US" w:eastAsia="de-DE"/>
+              </w:rPr>
+              <w:t xml:space="preserve"> </w:t>
+            </w:r>
+            <w:r>
+              <w:rPr>
+                <w:rFonts w:ascii="Consolas" w:eastAsia="Times New Roman" w:hAnsi="Consolas" w:cs="Times New Roman"/>
+                <w:color w:val="E06C75"/>
+                <w:sz w:val="18"/>
+                <w:szCs w:val="18"/>
+                <w:lang w:val="en-US" w:eastAsia="de-DE"/>
+              </w:rPr>
+              <w:t>=</w:t>
+            </w:r>
+            <w:r>
+              <w:rPr>
+                <w:rFonts w:ascii="Consolas" w:eastAsia="Times New Roman" w:hAnsi="Consolas" w:cs="Times New Roman"/>
+                <w:color w:val="BBBBBB"/>
+                <w:sz w:val="18"/>
+                <w:szCs w:val="18"/>
+                <w:lang w:val="en-US" w:eastAsia="de-DE"/>
+              </w:rPr>
+              <w:t xml:space="preserve"> </w:t>
+            </w:r>
+            <w:proofErr w:type="gramStart"/>
+            <w:r>
+              <w:rPr>
+                <w:rFonts w:ascii="Consolas" w:eastAsia="Times New Roman" w:hAnsi="Consolas" w:cs="Times New Roman"/>
+                <w:color w:val="C678DD"/>
+                <w:sz w:val="18"/>
+                <w:szCs w:val="18"/>
+                <w:lang w:val="en-US" w:eastAsia="de-DE"/>
+              </w:rPr>
+              <w:t>1</w:t>
+            </w:r>
+            <w:r>
+              <w:rPr>
+                <w:rFonts w:ascii="Consolas" w:eastAsia="Times New Roman" w:hAnsi="Consolas" w:cs="Times New Roman"/>
+                <w:color w:val="BBBBBB"/>
+                <w:sz w:val="18"/>
+                <w:szCs w:val="18"/>
+                <w:lang w:val="en-US" w:eastAsia="de-DE"/>
+              </w:rPr>
+              <w:t>;</w:t>
+            </w:r>
+            <w:proofErr w:type="gramEnd"/>
+          </w:p>
+          <w:p>
+            <w:pPr>
+              <w:shd w:val="clear" w:color="auto" w:fill="282C34"/>
+              <w:spacing w:line="285" w:lineRule="atLeast"/>
+              <w:rPr>
+                <w:rFonts w:ascii="Consolas" w:eastAsia="Times New Roman" w:hAnsi="Consolas" w:cs="Times New Roman"/>
+                <w:color w:val="BBBBBB"/>
+                <w:sz w:val="18"/>
+                <w:szCs w:val="18"/>
+                <w:lang w:val="en-US" w:eastAsia="de-DE"/>
+              </w:rPr>
+            </w:pPr>
+            <w:r>
+              <w:rPr>
+                <w:rFonts w:ascii="Consolas" w:eastAsia="Times New Roman" w:hAnsi="Consolas" w:cs="Times New Roman"/>
+                <w:color w:val="676F7D"/>
+                <w:sz w:val="18"/>
+                <w:szCs w:val="18"/>
+                <w:lang w:val="en-US" w:eastAsia="de-DE"/>
+              </w:rPr>
+              <w:t>// define edit buttons as input</w:t>
+            </w:r>
+          </w:p>
+          <w:p>
+            <w:pPr>
+              <w:shd w:val="clear" w:color="auto" w:fill="282C34"/>
+              <w:spacing w:line="285" w:lineRule="atLeast"/>
+              <w:rPr>
+                <w:rFonts w:ascii="Consolas" w:eastAsia="Times New Roman" w:hAnsi="Consolas" w:cs="Times New Roman"/>
+                <w:color w:val="BBBBBB"/>
+                <w:sz w:val="18"/>
+                <w:szCs w:val="18"/>
+                <w:lang w:val="en-US" w:eastAsia="de-DE"/>
+              </w:rPr>
+            </w:pPr>
+            <w:r>
+              <w:rPr>
+                <w:rFonts w:ascii="Consolas" w:eastAsia="Times New Roman" w:hAnsi="Consolas" w:cs="Times New Roman"/>
+                <w:color w:val="61AFEF"/>
+                <w:sz w:val="18"/>
+                <w:szCs w:val="18"/>
+                <w:lang w:val="en-US" w:eastAsia="de-DE"/>
+              </w:rPr>
+              <w:t>TRISCbits</w:t>
+            </w:r>
+            <w:r>
+              <w:rPr>
+                <w:rFonts w:ascii="Consolas" w:eastAsia="Times New Roman" w:hAnsi="Consolas" w:cs="Times New Roman"/>
+                <w:color w:val="ABB2BF"/>
+                <w:sz w:val="18"/>
+                <w:szCs w:val="18"/>
+                <w:lang w:val="en-US" w:eastAsia="de-DE"/>
+              </w:rPr>
+              <w:t>.RC1</w:t>
+            </w:r>
+            <w:r>
+              <w:rPr>
+                <w:rFonts w:ascii="Consolas" w:eastAsia="Times New Roman" w:hAnsi="Consolas" w:cs="Times New Roman"/>
+                <w:color w:val="BBBBBB"/>
+                <w:sz w:val="18"/>
+                <w:szCs w:val="18"/>
+                <w:lang w:val="en-US" w:eastAsia="de-DE"/>
+              </w:rPr>
+              <w:t xml:space="preserve"> </w:t>
+            </w:r>
+            <w:r>
+              <w:rPr>
+                <w:rFonts w:ascii="Consolas" w:eastAsia="Times New Roman" w:hAnsi="Consolas" w:cs="Times New Roman"/>
+                <w:color w:val="E06C75"/>
+                <w:sz w:val="18"/>
+                <w:szCs w:val="18"/>
+                <w:lang w:val="en-US" w:eastAsia="de-DE"/>
+              </w:rPr>
+              <w:t>=</w:t>
+            </w:r>
+            <w:r>
+              <w:rPr>
+                <w:rFonts w:ascii="Consolas" w:eastAsia="Times New Roman" w:hAnsi="Consolas" w:cs="Times New Roman"/>
+                <w:color w:val="BBBBBB"/>
+                <w:sz w:val="18"/>
+                <w:szCs w:val="18"/>
+                <w:lang w:val="en-US" w:eastAsia="de-DE"/>
+              </w:rPr>
+              <w:t xml:space="preserve"> </w:t>
+            </w:r>
+            <w:r>
+              <w:rPr>
+                <w:rFonts w:ascii="Consolas" w:eastAsia="Times New Roman" w:hAnsi="Consolas" w:cs="Times New Roman"/>
+                <w:color w:val="C678DD"/>
+                <w:sz w:val="18"/>
+                <w:szCs w:val="18"/>
+                <w:lang w:val="en-US" w:eastAsia="de-DE"/>
+              </w:rPr>
+              <w:t>1</w:t>
+            </w:r>
+            <w:r>
+              <w:rPr>
+                <w:rFonts w:ascii="Consolas" w:eastAsia="Times New Roman" w:hAnsi="Consolas" w:cs="Times New Roman"/>
+                <w:color w:val="BBBBBB"/>
+                <w:sz w:val="18"/>
+                <w:szCs w:val="18"/>
+                <w:lang w:val="en-US" w:eastAsia="de-DE"/>
+              </w:rPr>
+              <w:t>;</w:t>
+            </w:r>
+            <w:r>
+              <w:rPr>
+                <w:rFonts w:ascii="Consolas" w:eastAsia="Times New Roman" w:hAnsi="Consolas" w:cs="Times New Roman"/>
+                <w:color w:val="676F7D"/>
+                <w:sz w:val="18"/>
+                <w:szCs w:val="18"/>
+                <w:lang w:val="en-US" w:eastAsia="de-DE"/>
+              </w:rPr>
+              <w:t>//m-</w:t>
+            </w:r>
+          </w:p>
+          <w:p>
+            <w:pPr>
+              <w:shd w:val="clear" w:color="auto" w:fill="282C34"/>
+              <w:spacing w:line="285" w:lineRule="atLeast"/>
+              <w:rPr>
+                <w:rFonts w:ascii="Consolas" w:eastAsia="Times New Roman" w:hAnsi="Consolas" w:cs="Times New Roman"/>
+                <w:color w:val="BBBBBB"/>
+                <w:sz w:val="18"/>
+                <w:szCs w:val="18"/>
+                <w:lang w:val="en-US" w:eastAsia="de-DE"/>
+              </w:rPr>
+            </w:pPr>
+            <w:r>
+              <w:rPr>
+                <w:rFonts w:ascii="Consolas" w:eastAsia="Times New Roman" w:hAnsi="Consolas" w:cs="Times New Roman"/>
+                <w:color w:val="61AFEF"/>
+                <w:sz w:val="18"/>
+                <w:szCs w:val="18"/>
+                <w:lang w:val="en-US" w:eastAsia="de-DE"/>
+              </w:rPr>
+              <w:t>TRISCbits</w:t>
+            </w:r>
+            <w:r>
+              <w:rPr>
+                <w:rFonts w:ascii="Consolas" w:eastAsia="Times New Roman" w:hAnsi="Consolas" w:cs="Times New Roman"/>
+                <w:color w:val="ABB2BF"/>
+                <w:sz w:val="18"/>
+                <w:szCs w:val="18"/>
+                <w:lang w:val="en-US" w:eastAsia="de-DE"/>
+              </w:rPr>
+              <w:t>.RC2</w:t>
+            </w:r>
+            <w:r>
+              <w:rPr>
+                <w:rFonts w:ascii="Consolas" w:eastAsia="Times New Roman" w:hAnsi="Consolas" w:cs="Times New Roman"/>
+                <w:color w:val="BBBBBB"/>
+                <w:sz w:val="18"/>
+                <w:szCs w:val="18"/>
+                <w:lang w:val="en-US" w:eastAsia="de-DE"/>
+              </w:rPr>
+              <w:t xml:space="preserve"> </w:t>
+            </w:r>
+            <w:r>
+              <w:rPr>
+                <w:rFonts w:ascii="Consolas" w:eastAsia="Times New Roman" w:hAnsi="Consolas" w:cs="Times New Roman"/>
+                <w:color w:val="E06C75"/>
+                <w:sz w:val="18"/>
+                <w:szCs w:val="18"/>
+                <w:lang w:val="en-US" w:eastAsia="de-DE"/>
+              </w:rPr>
+              <w:t>=</w:t>
+            </w:r>
+            <w:r>
+              <w:rPr>
+                <w:rFonts w:ascii="Consolas" w:eastAsia="Times New Roman" w:hAnsi="Consolas" w:cs="Times New Roman"/>
+                <w:color w:val="BBBBBB"/>
+                <w:sz w:val="18"/>
+                <w:szCs w:val="18"/>
+                <w:lang w:val="en-US" w:eastAsia="de-DE"/>
+              </w:rPr>
+              <w:t xml:space="preserve"> </w:t>
+            </w:r>
+            <w:r>
+              <w:rPr>
+                <w:rFonts w:ascii="Consolas" w:eastAsia="Times New Roman" w:hAnsi="Consolas" w:cs="Times New Roman"/>
+                <w:color w:val="C678DD"/>
+                <w:sz w:val="18"/>
+                <w:szCs w:val="18"/>
+                <w:lang w:val="en-US" w:eastAsia="de-DE"/>
+              </w:rPr>
+              <w:t>1</w:t>
+            </w:r>
+            <w:r>
+              <w:rPr>
+                <w:rFonts w:ascii="Consolas" w:eastAsia="Times New Roman" w:hAnsi="Consolas" w:cs="Times New Roman"/>
+                <w:color w:val="BBBBBB"/>
+                <w:sz w:val="18"/>
+                <w:szCs w:val="18"/>
+                <w:lang w:val="en-US" w:eastAsia="de-DE"/>
+              </w:rPr>
+              <w:t>;</w:t>
+            </w:r>
+            <w:r>
+              <w:rPr>
+                <w:rFonts w:ascii="Consolas" w:eastAsia="Times New Roman" w:hAnsi="Consolas" w:cs="Times New Roman"/>
+                <w:color w:val="676F7D"/>
+                <w:sz w:val="18"/>
+                <w:szCs w:val="18"/>
+                <w:lang w:val="en-US" w:eastAsia="de-DE"/>
+              </w:rPr>
+              <w:t>//m+</w:t>
+            </w:r>
+          </w:p>
+          <w:p>
+            <w:pPr>
+              <w:shd w:val="clear" w:color="auto" w:fill="282C34"/>
+              <w:spacing w:line="285" w:lineRule="atLeast"/>
+              <w:rPr>
+                <w:rFonts w:ascii="Consolas" w:eastAsia="Times New Roman" w:hAnsi="Consolas" w:cs="Times New Roman"/>
+                <w:color w:val="BBBBBB"/>
+                <w:sz w:val="18"/>
+                <w:szCs w:val="18"/>
+                <w:lang w:val="en-US" w:eastAsia="de-DE"/>
+              </w:rPr>
+            </w:pPr>
+            <w:r>
+              <w:rPr>
+                <w:rFonts w:ascii="Consolas" w:eastAsia="Times New Roman" w:hAnsi="Consolas" w:cs="Times New Roman"/>
+                <w:color w:val="61AFEF"/>
+                <w:sz w:val="18"/>
+                <w:szCs w:val="18"/>
+                <w:lang w:val="en-US" w:eastAsia="de-DE"/>
+              </w:rPr>
+              <w:t>TRISCbits</w:t>
+            </w:r>
+            <w:r>
+              <w:rPr>
+                <w:rFonts w:ascii="Consolas" w:eastAsia="Times New Roman" w:hAnsi="Consolas" w:cs="Times New Roman"/>
+                <w:color w:val="ABB2BF"/>
+                <w:sz w:val="18"/>
+                <w:szCs w:val="18"/>
+                <w:lang w:val="en-US" w:eastAsia="de-DE"/>
+              </w:rPr>
+              <w:t>.RC3</w:t>
+            </w:r>
+            <w:r>
+              <w:rPr>
+                <w:rFonts w:ascii="Consolas" w:eastAsia="Times New Roman" w:hAnsi="Consolas" w:cs="Times New Roman"/>
+                <w:color w:val="BBBBBB"/>
+                <w:sz w:val="18"/>
+                <w:szCs w:val="18"/>
+                <w:lang w:val="en-US" w:eastAsia="de-DE"/>
+              </w:rPr>
+              <w:t xml:space="preserve"> </w:t>
+            </w:r>
+            <w:r>
+              <w:rPr>
+                <w:rFonts w:ascii="Consolas" w:eastAsia="Times New Roman" w:hAnsi="Consolas" w:cs="Times New Roman"/>
+                <w:color w:val="E06C75"/>
+                <w:sz w:val="18"/>
+                <w:szCs w:val="18"/>
+                <w:lang w:val="en-US" w:eastAsia="de-DE"/>
+              </w:rPr>
+              <w:t>=</w:t>
+            </w:r>
+            <w:r>
+              <w:rPr>
+                <w:rFonts w:ascii="Consolas" w:eastAsia="Times New Roman" w:hAnsi="Consolas" w:cs="Times New Roman"/>
+                <w:color w:val="BBBBBB"/>
+                <w:sz w:val="18"/>
+                <w:szCs w:val="18"/>
+                <w:lang w:val="en-US" w:eastAsia="de-DE"/>
+              </w:rPr>
+              <w:t xml:space="preserve"> </w:t>
+            </w:r>
+            <w:r>
+              <w:rPr>
+                <w:rFonts w:ascii="Consolas" w:eastAsia="Times New Roman" w:hAnsi="Consolas" w:cs="Times New Roman"/>
+                <w:color w:val="C678DD"/>
+                <w:sz w:val="18"/>
+                <w:szCs w:val="18"/>
+                <w:lang w:val="en-US" w:eastAsia="de-DE"/>
+              </w:rPr>
+              <w:t>1</w:t>
+            </w:r>
+            <w:r>
+              <w:rPr>
+                <w:rFonts w:ascii="Consolas" w:eastAsia="Times New Roman" w:hAnsi="Consolas" w:cs="Times New Roman"/>
+                <w:color w:val="BBBBBB"/>
+                <w:sz w:val="18"/>
+                <w:szCs w:val="18"/>
+                <w:lang w:val="en-US" w:eastAsia="de-DE"/>
+              </w:rPr>
+              <w:t>;</w:t>
+            </w:r>
+            <w:r>
+              <w:rPr>
+                <w:rFonts w:ascii="Consolas" w:eastAsia="Times New Roman" w:hAnsi="Consolas" w:cs="Times New Roman"/>
+                <w:color w:val="676F7D"/>
+                <w:sz w:val="18"/>
+                <w:szCs w:val="18"/>
+                <w:lang w:val="en-US" w:eastAsia="de-DE"/>
+              </w:rPr>
+              <w:t>//h-</w:t>
+            </w:r>
+          </w:p>
+          <w:p>
+            <w:pPr>
+              <w:shd w:val="clear" w:color="auto" w:fill="282C34"/>
+              <w:spacing w:line="285" w:lineRule="atLeast"/>
+              <w:rPr>
+                <w:rFonts w:ascii="Consolas" w:eastAsia="Times New Roman" w:hAnsi="Consolas" w:cs="Times New Roman"/>
+                <w:color w:val="BBBBBB"/>
+                <w:sz w:val="18"/>
+                <w:szCs w:val="18"/>
                 <w:lang w:eastAsia="de-DE"/>
               </w:rPr>
             </w:pPr>
             <w:r>
               <w:rPr>
                 <w:rFonts w:ascii="Consolas" w:eastAsia="Times New Roman" w:hAnsi="Consolas" w:cs="Times New Roman"/>
-                <w:color w:val="BBBBBB"/>
+                <w:color w:val="61AFEF"/>
                 <w:sz w:val="18"/>
                 <w:szCs w:val="18"/>
                 <w:lang w:eastAsia="de-DE"/>
               </w:rPr>
-              <w:t xml:space="preserve">TRISD </w:t>
+              <w:t>TRISCbits</w:t>
+            </w:r>
+            <w:r>
+              <w:rPr>
+                <w:rFonts w:ascii="Consolas" w:eastAsia="Times New Roman" w:hAnsi="Consolas" w:cs="Times New Roman"/>
+                <w:color w:val="ABB2BF"/>
+                <w:sz w:val="18"/>
+                <w:szCs w:val="18"/>
+                <w:lang w:eastAsia="de-DE"/>
+              </w:rPr>
+              <w:t>.RC4</w:t>
+            </w:r>
+            <w:r>
+              <w:rPr>
+                <w:rFonts w:ascii="Consolas" w:eastAsia="Times New Roman" w:hAnsi="Consolas" w:cs="Times New Roman"/>
+                <w:color w:val="BBBBBB"/>
+                <w:sz w:val="18"/>
+                <w:szCs w:val="18"/>
+                <w:lang w:eastAsia="de-DE"/>
+              </w:rPr>
+              <w:t xml:space="preserve"> </w:t>
             </w:r>
             <w:r>
               <w:rPr>
@@ -1592,7 +2368,7 @@
                 <w:szCs w:val="18"/>
                 <w:lang w:eastAsia="de-DE"/>
               </w:rPr>
-              <w:t>0</w:t>
+              <w:t>1</w:t>
             </w:r>
             <w:r>
               <w:rPr>
@@ -1603,6 +2379,16 @@
                 <w:lang w:eastAsia="de-DE"/>
               </w:rPr>
               <w:t>;</w:t>
+            </w:r>
+            <w:r>
+              <w:rPr>
+                <w:rFonts w:ascii="Consolas" w:eastAsia="Times New Roman" w:hAnsi="Consolas" w:cs="Times New Roman"/>
+                <w:color w:val="676F7D"/>
+                <w:sz w:val="18"/>
+                <w:szCs w:val="18"/>
+                <w:lang w:eastAsia="de-DE"/>
+              </w:rPr>
+              <w:t>//h+</w:t>
             </w:r>
           </w:p>
           <w:p>
@@ -1628,6 +2414,7 @@
           <w:p>
             <w:pPr>
               <w:pStyle w:val="Heading3"/>
+              <w:outlineLvl w:val="2"/>
               <w:rPr>
                 <w:u w:val="single"/>
                 <w:lang w:val="en-US"/>
@@ -1675,7 +2462,31 @@
               <w:rPr>
                 <w:lang w:val="en-US"/>
               </w:rPr>
-              <w:t xml:space="preserve">In Addition to that </w:t>
+              <w:t xml:space="preserve">In </w:t>
+            </w:r>
+            <w:r>
+              <w:rPr>
+                <w:lang w:val="en-US"/>
+              </w:rPr>
+              <w:t>a</w:t>
+            </w:r>
+            <w:r>
+              <w:rPr>
+                <w:lang w:val="en-US"/>
+              </w:rPr>
+              <w:t>ddition to that</w:t>
+            </w:r>
+            <w:r>
+              <w:rPr>
+                <w:lang w:val="en-US"/>
+              </w:rPr>
+              <w:t>,</w:t>
+            </w:r>
+            <w:r>
+              <w:rPr>
+                <w:lang w:val="en-US"/>
+              </w:rPr>
+              <w:t xml:space="preserve"> </w:t>
             </w:r>
             <w:r>
               <w:rPr>
@@ -1718,6 +2529,12 @@
                 <w:lang w:val="en-US"/>
               </w:rPr>
               <w:t xml:space="preserve"> </w:t>
+            </w:r>
+            <w:r>
+              <w:rPr>
+                <w:lang w:val="en-US"/>
+              </w:rPr>
+              <w:br/>
             </w:r>
             <w:r>
               <w:rPr>
@@ -2302,6 +3119,7 @@
           <w:p>
             <w:pPr>
               <w:pStyle w:val="Heading3"/>
+              <w:outlineLvl w:val="2"/>
               <w:rPr>
                 <w:u w:val="single"/>
                 <w:lang w:val="en-US"/>
@@ -2325,14 +3143,25 @@
               <w:rPr>
                 <w:lang w:val="en-US"/>
               </w:rPr>
-              <w:lastRenderedPageBreak/>
-              <w:t xml:space="preserve">Clock measuring is based on Timer-1 count, using interrupts to increment milliseconds. </w:t>
-            </w:r>
-            <w:r>
-              <w:rPr>
-                <w:lang w:val="en-US"/>
-              </w:rPr>
-              <w:t>Therefor</w:t>
+              <w:t xml:space="preserve">Clock measuring is based on </w:t>
+            </w:r>
+            <w:r>
+              <w:rPr>
+                <w:lang w:val="en-US"/>
+              </w:rPr>
+              <w:t>t</w:t>
+            </w:r>
+            <w:r>
+              <w:rPr>
+                <w:lang w:val="en-US"/>
+              </w:rPr>
+              <w:t xml:space="preserve">imer-1 count, using interrupts to increment milliseconds. </w:t>
+            </w:r>
+            <w:r>
+              <w:rPr>
+                <w:lang w:val="en-US"/>
+              </w:rPr>
+              <w:t>Because of this,</w:t>
             </w:r>
             <w:r>
               <w:rPr>
@@ -2362,27 +3191,51 @@
               <w:rPr>
                 <w:lang w:val="en-US"/>
               </w:rPr>
-              <w:t xml:space="preserve"> without having the need to use additional external hardware.</w:t>
-            </w:r>
-          </w:p>
-          <w:p>
-            <w:pPr>
-              <w:rPr>
-                <w:lang w:val="en-US"/>
-              </w:rPr>
-            </w:pPr>
-          </w:p>
-          <w:p>
-            <w:pPr>
-              <w:rPr>
-                <w:lang w:val="en-US"/>
-              </w:rPr>
-            </w:pPr>
-            <w:r>
-              <w:rPr>
-                <w:lang w:val="en-US"/>
-              </w:rPr>
-              <w:t xml:space="preserve">To make the timer-loop accurate a manual offset is added at </w:t>
+              <w:t xml:space="preserve"> without having to use additional external hardware.</w:t>
+            </w:r>
+          </w:p>
+          <w:p>
+            <w:pPr>
+              <w:rPr>
+                <w:lang w:val="en-US"/>
+              </w:rPr>
+            </w:pPr>
+          </w:p>
+          <w:p>
+            <w:pPr>
+              <w:rPr>
+                <w:lang w:val="en-US"/>
+              </w:rPr>
+            </w:pPr>
+            <w:r>
+              <w:rPr>
+                <w:lang w:val="en-US"/>
+              </w:rPr>
+              <w:t>To make the timer-loop accurate</w:t>
+            </w:r>
+            <w:r>
+              <w:rPr>
+                <w:lang w:val="en-US"/>
+              </w:rPr>
+              <w:t>,</w:t>
+            </w:r>
+            <w:r>
+              <w:rPr>
+                <w:lang w:val="en-US"/>
+              </w:rPr>
+              <w:t xml:space="preserve"> a manual offset is added </w:t>
+            </w:r>
+            <w:r>
+              <w:rPr>
+                <w:lang w:val="en-US"/>
+              </w:rPr>
+              <w:t>to</w:t>
+            </w:r>
+            <w:r>
+              <w:rPr>
+                <w:lang w:val="en-US"/>
+              </w:rPr>
+              <w:t xml:space="preserve"> </w:t>
             </w:r>
             <w:r>
               <w:rPr>
@@ -2437,7 +3290,6 @@
                 <w:szCs w:val="18"/>
                 <w:lang w:val="en-US" w:eastAsia="de-DE"/>
               </w:rPr>
-              <w:lastRenderedPageBreak/>
               <w:t xml:space="preserve">INTCON </w:t>
             </w:r>
             <w:r>
@@ -2601,17 +3453,7 @@
                 <w:szCs w:val="18"/>
                 <w:lang w:val="en-US" w:eastAsia="de-DE"/>
               </w:rPr>
-              <w:t xml:space="preserve"> </w:t>
-            </w:r>
-            <w:r>
-              <w:rPr>
-                <w:rFonts w:ascii="Consolas" w:eastAsia="Times New Roman" w:hAnsi="Consolas" w:cs="Times New Roman"/>
-                <w:color w:val="676F7D"/>
-                <w:sz w:val="18"/>
-                <w:szCs w:val="18"/>
-                <w:lang w:val="en-US" w:eastAsia="de-DE"/>
-              </w:rPr>
-              <w:t>// enable timer-1 interrupt</w:t>
+              <w:t xml:space="preserve"> // enable timer-1 interrupt</w:t>
             </w:r>
           </w:p>
           <w:p>
@@ -2634,7 +3476,6 @@
                 <w:szCs w:val="18"/>
                 <w:lang w:val="en-US" w:eastAsia="de-DE"/>
               </w:rPr>
-              <w:lastRenderedPageBreak/>
               <w:t>T1CONbits</w:t>
             </w:r>
             <w:r>
@@ -2705,17 +3546,7 @@
                 <w:szCs w:val="18"/>
                 <w:lang w:val="en-US" w:eastAsia="de-DE"/>
               </w:rPr>
-              <w:t xml:space="preserve"> </w:t>
-            </w:r>
-            <w:r>
-              <w:rPr>
-                <w:rFonts w:ascii="Consolas" w:eastAsia="Times New Roman" w:hAnsi="Consolas" w:cs="Times New Roman"/>
-                <w:color w:val="BBBBBB"/>
-                <w:sz w:val="18"/>
-                <w:szCs w:val="18"/>
-                <w:lang w:val="en-US" w:eastAsia="de-DE"/>
-              </w:rPr>
-              <w:t xml:space="preserve">    </w:t>
+              <w:t xml:space="preserve">     </w:t>
             </w:r>
             <w:r>
               <w:rPr>
@@ -3299,6 +4130,7 @@
           <w:p>
             <w:pPr>
               <w:pStyle w:val="Heading3"/>
+              <w:outlineLvl w:val="2"/>
               <w:rPr>
                 <w:u w:val="single"/>
                 <w:lang w:val="en-US"/>
@@ -3309,7 +4141,6 @@
                 <w:u w:val="single"/>
                 <w:lang w:val="en-US"/>
               </w:rPr>
-              <w:lastRenderedPageBreak/>
               <w:t>Time-format 24-60-60</w:t>
             </w:r>
           </w:p>
@@ -3383,7 +4214,19 @@
               <w:rPr>
                 <w:lang w:val="en-US"/>
               </w:rPr>
-              <w:t xml:space="preserve">On Overflowing the </w:t>
+              <w:t xml:space="preserve">On </w:t>
+            </w:r>
+            <w:r>
+              <w:rPr>
+                <w:lang w:val="en-US"/>
+              </w:rPr>
+              <w:t>o</w:t>
+            </w:r>
+            <w:r>
+              <w:rPr>
+                <w:lang w:val="en-US"/>
+              </w:rPr>
+              <w:t xml:space="preserve">verflowing the </w:t>
             </w:r>
             <w:r>
               <w:rPr>
@@ -3401,7 +4244,7 @@
               <w:rPr>
                 <w:lang w:val="en-US"/>
               </w:rPr>
-              <w:t>higher</w:t>
+              <w:t>next</w:t>
             </w:r>
             <w:r>
               <w:rPr>
@@ -4386,6 +5229,7 @@
                 <w:szCs w:val="18"/>
                 <w:lang w:eastAsia="de-DE"/>
               </w:rPr>
+              <w:lastRenderedPageBreak/>
               <w:t xml:space="preserve">   </w:t>
             </w:r>
             <w:r>
@@ -4445,6 +5289,7 @@
           <w:p>
             <w:pPr>
               <w:pStyle w:val="Heading3"/>
+              <w:outlineLvl w:val="2"/>
               <w:rPr>
                 <w:u w:val="single"/>
                 <w:lang w:val="en-US"/>
@@ -4455,6 +5300,7 @@
                 <w:u w:val="single"/>
                 <w:lang w:val="en-US"/>
               </w:rPr>
+              <w:lastRenderedPageBreak/>
               <w:t>Output</w:t>
             </w:r>
           </w:p>
@@ -4468,9 +5314,48 @@
               <w:rPr>
                 <w:lang w:val="en-US"/>
               </w:rPr>
-              <w:t>There are two ways to view the clock output. First, there are output-pins (connected to LEDs in real world use) that indicate the binary state of hour, minute and second. There is also an output using USART to transmit the time to the terminal.</w:t>
-            </w:r>
-            <w:r>
+              <w:t xml:space="preserve">There are two ways to view the clock output. </w:t>
+            </w:r>
+            <w:r>
+              <w:rPr>
+                <w:lang w:val="en-US"/>
+              </w:rPr>
+              <w:t>On the one hand</w:t>
+            </w:r>
+            <w:r>
+              <w:rPr>
+                <w:lang w:val="en-US"/>
+              </w:rPr>
+              <w:t xml:space="preserve">, there are output-pins (connected to LEDs in real world use) that indicate the binary state of hour, minute and second. </w:t>
+            </w:r>
+            <w:r>
+              <w:rPr>
+                <w:lang w:val="en-US"/>
+              </w:rPr>
+              <w:t>On the other hand, t</w:t>
+            </w:r>
+            <w:r>
+              <w:rPr>
+                <w:lang w:val="en-US"/>
+              </w:rPr>
+              <w:t xml:space="preserve">here is an output using USART to transmit the time to </w:t>
+            </w:r>
+            <w:r>
+              <w:rPr>
+                <w:lang w:val="en-US"/>
+              </w:rPr>
+              <w:t>a</w:t>
+            </w:r>
+            <w:r>
+              <w:rPr>
+                <w:lang w:val="en-US"/>
+              </w:rPr>
+              <w:t xml:space="preserve"> terminal.</w:t>
+            </w:r>
+            <w:r>
+              <w:rPr>
+                <w:lang w:val="en-US"/>
+              </w:rPr>
               <w:br/>
             </w:r>
           </w:p>
@@ -5754,6 +6639,7 @@
           <w:p>
             <w:pPr>
               <w:pStyle w:val="Heading3"/>
+              <w:outlineLvl w:val="2"/>
               <w:rPr>
                 <w:u w:val="single"/>
                 <w:lang w:val="en-US"/>
@@ -5764,7 +6650,21 @@
                 <w:u w:val="single"/>
                 <w:lang w:val="en-US"/>
               </w:rPr>
-              <w:t>Reset-Button</w:t>
+              <w:t>Control</w:t>
+            </w:r>
+            <w:r>
+              <w:rPr>
+                <w:u w:val="single"/>
+                <w:lang w:val="en-US"/>
+              </w:rPr>
+              <w:t>-Button</w:t>
+            </w:r>
+            <w:r>
+              <w:rPr>
+                <w:u w:val="single"/>
+                <w:lang w:val="en-US"/>
+              </w:rPr>
+              <w:t>s</w:t>
             </w:r>
           </w:p>
           <w:p>
@@ -5855,7 +6755,13 @@
               <w:rPr>
                 <w:lang w:val="en-US"/>
               </w:rPr>
-              <w:t xml:space="preserve">it does </w:t>
+              <w:t>i</w:t>
+            </w:r>
+            <w:r>
+              <w:rPr>
+                <w:lang w:val="en-US"/>
+              </w:rPr>
+              <w:t xml:space="preserve">t does </w:t>
             </w:r>
             <w:proofErr w:type="gramStart"/>
             <w:r>
@@ -5869,13 +6775,141 @@
               <w:rPr>
                 <w:lang w:val="en-US"/>
               </w:rPr>
-              <w:t xml:space="preserve"> on the </w:t>
-            </w:r>
-            <w:r>
-              <w:rPr>
-                <w:lang w:val="en-US"/>
-              </w:rPr>
-              <w:t>C0</w:t>
+              <w:t xml:space="preserve"> on </w:t>
+            </w:r>
+            <w:r>
+              <w:rPr>
+                <w:lang w:val="en-US"/>
+              </w:rPr>
+              <w:t>several</w:t>
+            </w:r>
+            <w:r>
+              <w:rPr>
+                <w:lang w:val="en-US"/>
+              </w:rPr>
+              <w:t xml:space="preserve"> </w:t>
+            </w:r>
+            <w:r>
+              <w:rPr>
+                <w:lang w:val="en-US"/>
+              </w:rPr>
+              <w:t>ports</w:t>
+            </w:r>
+            <w:r>
+              <w:rPr>
+                <w:lang w:val="en-US"/>
+              </w:rPr>
+              <w:t xml:space="preserve">. </w:t>
+            </w:r>
+            <w:r>
+              <w:rPr>
+                <w:lang w:val="en-US"/>
+              </w:rPr>
+              <w:t>If a</w:t>
+            </w:r>
+            <w:r>
+              <w:rPr>
+                <w:lang w:val="en-US"/>
+              </w:rPr>
+              <w:t>n input</w:t>
+            </w:r>
+            <w:r>
+              <w:rPr>
+                <w:lang w:val="en-US"/>
+              </w:rPr>
+              <w:t xml:space="preserve"> </w:t>
+            </w:r>
+            <w:r>
+              <w:rPr>
+                <w:lang w:val="en-US"/>
+              </w:rPr>
+              <w:t>at</w:t>
+            </w:r>
+            <w:r>
+              <w:rPr>
+                <w:lang w:val="en-US"/>
+              </w:rPr>
+              <w:t xml:space="preserve"> one of the buttons is detected, the corresponding </w:t>
+            </w:r>
+            <w:r>
+              <w:rPr>
+                <w:lang w:val="en-US"/>
+              </w:rPr>
+              <w:t>action</w:t>
+            </w:r>
+            <w:r>
+              <w:rPr>
+                <w:lang w:val="en-US"/>
+              </w:rPr>
+              <w:t xml:space="preserve"> </w:t>
+            </w:r>
+            <w:r>
+              <w:rPr>
+                <w:lang w:val="en-US"/>
+              </w:rPr>
+              <w:t xml:space="preserve">is triggered. </w:t>
+            </w:r>
+            <w:r>
+              <w:rPr>
+                <w:lang w:val="en-US"/>
+              </w:rPr>
+              <w:t>For instance</w:t>
+            </w:r>
+            <w:r>
+              <w:rPr>
+                <w:lang w:val="en-US"/>
+              </w:rPr>
+              <w:t>, pressing</w:t>
+            </w:r>
+            <w:r>
+              <w:rPr>
+                <w:lang w:val="en-US"/>
+              </w:rPr>
+              <w:t xml:space="preserve"> the button connected to RC1 results in a timer-stop and decrement of </w:t>
+            </w:r>
+            <w:r>
+              <w:rPr>
+                <w:lang w:val="en-US"/>
+              </w:rPr>
+              <w:t xml:space="preserve">the minute-variable. </w:t>
+            </w:r>
+          </w:p>
+          <w:p>
+            <w:pPr>
+              <w:rPr>
+                <w:lang w:val="en-US"/>
+              </w:rPr>
+            </w:pPr>
+            <w:r>
+              <w:rPr>
+                <w:lang w:val="en-US"/>
+              </w:rPr>
+              <w:t>Each variabl</w:t>
+            </w:r>
+            <w:r>
+              <w:rPr>
+                <w:lang w:val="en-US"/>
+              </w:rPr>
+              <w:t>e-change is displayed</w:t>
+            </w:r>
+            <w:r>
+              <w:rPr>
+                <w:lang w:val="en-US"/>
+              </w:rPr>
+              <w:t xml:space="preserve"> instantly.</w:t>
+            </w:r>
+          </w:p>
+          <w:p>
+            <w:pPr>
+              <w:rPr>
+                <w:lang w:val="en-US"/>
+              </w:rPr>
+            </w:pPr>
+            <w:r>
+              <w:rPr>
+                <w:lang w:val="en-US"/>
+              </w:rPr>
+              <w:t>When releasing the button, timer</w:t>
             </w:r>
             <w:r>
               <w:rPr>
@@ -5887,85 +6921,31 @@
               <w:rPr>
                 <w:lang w:val="en-US"/>
               </w:rPr>
-              <w:t>PORT</w:t>
-            </w:r>
-            <w:r>
-              <w:rPr>
-                <w:lang w:val="en-US"/>
-              </w:rPr>
-              <w:t>,</w:t>
-            </w:r>
-            <w:r>
-              <w:rPr>
-                <w:lang w:val="en-US"/>
-              </w:rPr>
-              <w:t xml:space="preserve"> to </w:t>
-            </w:r>
-            <w:r>
-              <w:rPr>
-                <w:lang w:val="en-US"/>
-              </w:rPr>
-              <w:t xml:space="preserve">check </w:t>
-            </w:r>
-            <w:r>
-              <w:rPr>
-                <w:lang w:val="en-US"/>
-              </w:rPr>
-              <w:t>whether</w:t>
-            </w:r>
-            <w:r>
-              <w:rPr>
-                <w:lang w:val="en-US"/>
-              </w:rPr>
-              <w:t xml:space="preserve"> </w:t>
-            </w:r>
-            <w:r>
-              <w:rPr>
-                <w:lang w:val="en-US"/>
-              </w:rPr>
-              <w:t xml:space="preserve">the reset </w:t>
-            </w:r>
-            <w:r>
-              <w:rPr>
-                <w:lang w:val="en-US"/>
-              </w:rPr>
-              <w:t>button is pressed.</w:t>
-            </w:r>
-            <w:r>
-              <w:rPr>
-                <w:lang w:val="en-US"/>
-              </w:rPr>
-              <w:t xml:space="preserve"> When </w:t>
-            </w:r>
-            <w:r>
-              <w:rPr>
-                <w:lang w:val="en-US"/>
-              </w:rPr>
-              <w:t>the button is pressed</w:t>
-            </w:r>
-            <w:r>
-              <w:rPr>
-                <w:lang w:val="en-US"/>
-              </w:rPr>
-              <w:t>,</w:t>
-            </w:r>
-            <w:r>
-              <w:rPr>
-                <w:lang w:val="en-US"/>
-              </w:rPr>
-              <w:t xml:space="preserve"> the clock </w:t>
-            </w:r>
-            <w:r>
-              <w:rPr>
-                <w:lang w:val="en-US"/>
-              </w:rPr>
-              <w:t xml:space="preserve">gets </w:t>
-            </w:r>
-            <w:r>
-              <w:rPr>
-                <w:lang w:val="en-US"/>
-              </w:rPr>
-              <w:t>reset.</w:t>
+              <w:t xml:space="preserve">1 </w:t>
+            </w:r>
+            <w:r>
+              <w:rPr>
+                <w:lang w:val="en-US"/>
+              </w:rPr>
+              <w:t xml:space="preserve">gets reset and </w:t>
+            </w:r>
+            <w:r>
+              <w:rPr>
+                <w:lang w:val="en-US"/>
+              </w:rPr>
+              <w:t>resumes</w:t>
+            </w:r>
+            <w:r>
+              <w:rPr>
+                <w:lang w:val="en-US"/>
+              </w:rPr>
+              <w:t xml:space="preserve"> counting</w:t>
+            </w:r>
+            <w:r>
+              <w:rPr>
+                <w:lang w:val="en-US"/>
+              </w:rPr>
+              <w:t>.</w:t>
             </w:r>
           </w:p>
         </w:tc>
@@ -5993,7 +6973,7 @@
                 <w:szCs w:val="18"/>
                 <w:lang w:val="en-US" w:eastAsia="de-DE"/>
               </w:rPr>
-              <w:t>// polling for reset</w:t>
+              <w:t>// polling for buttons</w:t>
             </w:r>
           </w:p>
           <w:p>
@@ -6144,70 +7124,16 @@
               </w:rPr>
               <w:t xml:space="preserve">        </w:t>
             </w:r>
-            <w:proofErr w:type="spellStart"/>
-            <w:r>
-              <w:rPr>
-                <w:rFonts w:ascii="Consolas" w:eastAsia="Times New Roman" w:hAnsi="Consolas" w:cs="Times New Roman"/>
-                <w:color w:val="BBBBBB"/>
-                <w:sz w:val="18"/>
-                <w:szCs w:val="18"/>
-                <w:lang w:val="en-US" w:eastAsia="de-DE"/>
-              </w:rPr>
-              <w:t>milisecond</w:t>
-            </w:r>
-            <w:proofErr w:type="spellEnd"/>
-            <w:r>
-              <w:rPr>
-                <w:rFonts w:ascii="Consolas" w:eastAsia="Times New Roman" w:hAnsi="Consolas" w:cs="Times New Roman"/>
-                <w:color w:val="BBBBBB"/>
-                <w:sz w:val="18"/>
-                <w:szCs w:val="18"/>
-                <w:lang w:val="en-US" w:eastAsia="de-DE"/>
-              </w:rPr>
-              <w:t xml:space="preserve"> </w:t>
-            </w:r>
-            <w:r>
-              <w:rPr>
-                <w:rFonts w:ascii="Consolas" w:eastAsia="Times New Roman" w:hAnsi="Consolas" w:cs="Times New Roman"/>
-                <w:color w:val="E06C75"/>
-                <w:sz w:val="18"/>
-                <w:szCs w:val="18"/>
-                <w:lang w:val="en-US" w:eastAsia="de-DE"/>
-              </w:rPr>
-              <w:t>=</w:t>
-            </w:r>
-            <w:r>
-              <w:rPr>
-                <w:rFonts w:ascii="Consolas" w:eastAsia="Times New Roman" w:hAnsi="Consolas" w:cs="Times New Roman"/>
-                <w:color w:val="BBBBBB"/>
-                <w:sz w:val="18"/>
-                <w:szCs w:val="18"/>
-                <w:lang w:val="en-US" w:eastAsia="de-DE"/>
-              </w:rPr>
-              <w:t xml:space="preserve"> </w:t>
-            </w:r>
-            <w:proofErr w:type="gramStart"/>
-            <w:r>
-              <w:rPr>
-                <w:rFonts w:ascii="Consolas" w:eastAsia="Times New Roman" w:hAnsi="Consolas" w:cs="Times New Roman"/>
-                <w:color w:val="C678DD"/>
-                <w:sz w:val="18"/>
-                <w:szCs w:val="18"/>
-                <w:lang w:val="en-US" w:eastAsia="de-DE"/>
-              </w:rPr>
-              <w:t>0</w:t>
-            </w:r>
-            <w:r>
-              <w:rPr>
-                <w:rFonts w:ascii="Consolas" w:eastAsia="Times New Roman" w:hAnsi="Consolas" w:cs="Times New Roman"/>
-                <w:color w:val="BBBBBB"/>
-                <w:sz w:val="18"/>
-                <w:szCs w:val="18"/>
-                <w:lang w:val="en-US" w:eastAsia="de-DE"/>
-              </w:rPr>
-              <w:t>;</w:t>
-            </w:r>
-            <w:proofErr w:type="gramEnd"/>
+            <w:r>
+              <w:rPr>
+                <w:rFonts w:ascii="Consolas" w:eastAsia="Times New Roman" w:hAnsi="Consolas" w:cs="Times New Roman"/>
+                <w:color w:val="676F7D"/>
+                <w:sz w:val="18"/>
+                <w:szCs w:val="18"/>
+                <w:lang w:val="en-US" w:eastAsia="de-DE"/>
+              </w:rPr>
+              <w:t>// reset clock</w:t>
+            </w:r>
           </w:p>
           <w:p>
             <w:pPr>
@@ -6229,7 +7155,29 @@
                 <w:szCs w:val="18"/>
                 <w:lang w:val="en-US" w:eastAsia="de-DE"/>
               </w:rPr>
-              <w:t xml:space="preserve">        second </w:t>
+              <w:t xml:space="preserve">        </w:t>
+            </w:r>
+            <w:proofErr w:type="spellStart"/>
+            <w:r>
+              <w:rPr>
+                <w:rFonts w:ascii="Consolas" w:eastAsia="Times New Roman" w:hAnsi="Consolas" w:cs="Times New Roman"/>
+                <w:color w:val="BBBBBB"/>
+                <w:sz w:val="18"/>
+                <w:szCs w:val="18"/>
+                <w:lang w:val="en-US" w:eastAsia="de-DE"/>
+              </w:rPr>
+              <w:t>milisecond</w:t>
+            </w:r>
+            <w:proofErr w:type="spellEnd"/>
+            <w:r>
+              <w:rPr>
+                <w:rFonts w:ascii="Consolas" w:eastAsia="Times New Roman" w:hAnsi="Consolas" w:cs="Times New Roman"/>
+                <w:color w:val="BBBBBB"/>
+                <w:sz w:val="18"/>
+                <w:szCs w:val="18"/>
+                <w:lang w:val="en-US" w:eastAsia="de-DE"/>
+              </w:rPr>
+              <w:t xml:space="preserve"> </w:t>
             </w:r>
             <w:r>
               <w:rPr>
@@ -6255,22 +7203,12 @@
             <w:r>
               <w:rPr>
                 <w:rFonts w:ascii="Consolas" w:eastAsia="Times New Roman" w:hAnsi="Consolas" w:cs="Times New Roman"/>
-                <w:color w:val="E06C75"/>
-                <w:sz w:val="18"/>
-                <w:szCs w:val="18"/>
-                <w:lang w:val="en-US" w:eastAsia="de-DE"/>
-              </w:rPr>
-              <w:t>-</w:t>
-            </w:r>
-            <w:r>
-              <w:rPr>
-                <w:rFonts w:ascii="Consolas" w:eastAsia="Times New Roman" w:hAnsi="Consolas" w:cs="Times New Roman"/>
                 <w:color w:val="C678DD"/>
                 <w:sz w:val="18"/>
                 <w:szCs w:val="18"/>
                 <w:lang w:val="en-US" w:eastAsia="de-DE"/>
               </w:rPr>
-              <w:t>1</w:t>
+              <w:t>0</w:t>
             </w:r>
             <w:r>
               <w:rPr>
@@ -6304,8 +7242,7 @@
                 <w:szCs w:val="18"/>
                 <w:lang w:val="en-US" w:eastAsia="de-DE"/>
               </w:rPr>
-              <w:lastRenderedPageBreak/>
-              <w:t xml:space="preserve">        minute </w:t>
+              <w:t xml:space="preserve">        second </w:t>
             </w:r>
             <w:r>
               <w:rPr>
@@ -6370,7 +7307,7 @@
                 <w:szCs w:val="18"/>
                 <w:lang w:val="en-US" w:eastAsia="de-DE"/>
               </w:rPr>
-              <w:t xml:space="preserve">        hour </w:t>
+              <w:t xml:space="preserve">        minute </w:t>
             </w:r>
             <w:r>
               <w:rPr>
@@ -6435,8 +7372,50 @@
                 <w:szCs w:val="18"/>
                 <w:lang w:val="en-US" w:eastAsia="de-DE"/>
               </w:rPr>
-              <w:t>    }</w:t>
-            </w:r>
+              <w:t xml:space="preserve">        hour </w:t>
+            </w:r>
+            <w:r>
+              <w:rPr>
+                <w:rFonts w:ascii="Consolas" w:eastAsia="Times New Roman" w:hAnsi="Consolas" w:cs="Times New Roman"/>
+                <w:color w:val="E06C75"/>
+                <w:sz w:val="18"/>
+                <w:szCs w:val="18"/>
+                <w:lang w:val="en-US" w:eastAsia="de-DE"/>
+              </w:rPr>
+              <w:t>=</w:t>
+            </w:r>
+            <w:r>
+              <w:rPr>
+                <w:rFonts w:ascii="Consolas" w:eastAsia="Times New Roman" w:hAnsi="Consolas" w:cs="Times New Roman"/>
+                <w:color w:val="BBBBBB"/>
+                <w:sz w:val="18"/>
+                <w:szCs w:val="18"/>
+                <w:lang w:val="en-US" w:eastAsia="de-DE"/>
+              </w:rPr>
+              <w:t xml:space="preserve"> </w:t>
+            </w:r>
+            <w:proofErr w:type="gramStart"/>
+            <w:r>
+              <w:rPr>
+                <w:rFonts w:ascii="Consolas" w:eastAsia="Times New Roman" w:hAnsi="Consolas" w:cs="Times New Roman"/>
+                <w:color w:val="C678DD"/>
+                <w:sz w:val="18"/>
+                <w:szCs w:val="18"/>
+                <w:lang w:val="en-US" w:eastAsia="de-DE"/>
+              </w:rPr>
+              <w:t>0</w:t>
+            </w:r>
+            <w:r>
+              <w:rPr>
+                <w:rFonts w:ascii="Consolas" w:eastAsia="Times New Roman" w:hAnsi="Consolas" w:cs="Times New Roman"/>
+                <w:color w:val="BBBBBB"/>
+                <w:sz w:val="18"/>
+                <w:szCs w:val="18"/>
+                <w:lang w:val="en-US" w:eastAsia="de-DE"/>
+              </w:rPr>
+              <w:t>;</w:t>
+            </w:r>
+            <w:proofErr w:type="gramEnd"/>
           </w:p>
           <w:p>
             <w:pPr>
@@ -6458,7 +7437,77 @@
                 <w:szCs w:val="18"/>
                 <w:lang w:val="en-US" w:eastAsia="de-DE"/>
               </w:rPr>
-              <w:t>}</w:t>
+              <w:t>    }</w:t>
+            </w:r>
+            <w:r>
+              <w:rPr>
+                <w:rFonts w:ascii="Consolas" w:eastAsia="Times New Roman" w:hAnsi="Consolas" w:cs="Times New Roman"/>
+                <w:color w:val="E06C75"/>
+                <w:sz w:val="18"/>
+                <w:szCs w:val="18"/>
+                <w:lang w:val="en-US" w:eastAsia="de-DE"/>
+              </w:rPr>
+              <w:t>else</w:t>
+            </w:r>
+            <w:r>
+              <w:rPr>
+                <w:rFonts w:ascii="Consolas" w:eastAsia="Times New Roman" w:hAnsi="Consolas" w:cs="Times New Roman"/>
+                <w:color w:val="BBBBBB"/>
+                <w:sz w:val="18"/>
+                <w:szCs w:val="18"/>
+                <w:lang w:val="en-US" w:eastAsia="de-DE"/>
+              </w:rPr>
+              <w:t xml:space="preserve"> </w:t>
+            </w:r>
+            <w:r>
+              <w:rPr>
+                <w:rFonts w:ascii="Consolas" w:eastAsia="Times New Roman" w:hAnsi="Consolas" w:cs="Times New Roman"/>
+                <w:color w:val="E06C75"/>
+                <w:sz w:val="18"/>
+                <w:szCs w:val="18"/>
+                <w:lang w:val="en-US" w:eastAsia="de-DE"/>
+              </w:rPr>
+              <w:t>if</w:t>
+            </w:r>
+            <w:r>
+              <w:rPr>
+                <w:rFonts w:ascii="Consolas" w:eastAsia="Times New Roman" w:hAnsi="Consolas" w:cs="Times New Roman"/>
+                <w:color w:val="BBBBBB"/>
+                <w:sz w:val="18"/>
+                <w:szCs w:val="18"/>
+                <w:lang w:val="en-US" w:eastAsia="de-DE"/>
+              </w:rPr>
+              <w:t>(</w:t>
+            </w:r>
+            <w:r>
+              <w:rPr>
+                <w:rFonts w:ascii="Consolas" w:eastAsia="Times New Roman" w:hAnsi="Consolas" w:cs="Times New Roman"/>
+                <w:color w:val="61AFEF"/>
+                <w:sz w:val="18"/>
+                <w:szCs w:val="18"/>
+                <w:lang w:val="en-US" w:eastAsia="de-DE"/>
+              </w:rPr>
+              <w:t>PORTCbits</w:t>
+            </w:r>
+            <w:r>
+              <w:rPr>
+                <w:rFonts w:ascii="Consolas" w:eastAsia="Times New Roman" w:hAnsi="Consolas" w:cs="Times New Roman"/>
+                <w:color w:val="ABB2BF"/>
+                <w:sz w:val="18"/>
+                <w:szCs w:val="18"/>
+                <w:lang w:val="en-US" w:eastAsia="de-DE"/>
+              </w:rPr>
+              <w:t>.RC1</w:t>
+            </w:r>
+            <w:r>
+              <w:rPr>
+                <w:rFonts w:ascii="Consolas" w:eastAsia="Times New Roman" w:hAnsi="Consolas" w:cs="Times New Roman"/>
+                <w:color w:val="BBBBBB"/>
+                <w:sz w:val="18"/>
+                <w:szCs w:val="18"/>
+                <w:lang w:val="en-US" w:eastAsia="de-DE"/>
+              </w:rPr>
+              <w:t>){</w:t>
             </w:r>
           </w:p>
           <w:p>
@@ -6473,6 +7522,761 @@
                 <w:lang w:val="en-US" w:eastAsia="de-DE"/>
               </w:rPr>
             </w:pPr>
+            <w:r>
+              <w:rPr>
+                <w:rFonts w:ascii="Consolas" w:eastAsia="Times New Roman" w:hAnsi="Consolas" w:cs="Times New Roman"/>
+                <w:color w:val="BBBBBB"/>
+                <w:sz w:val="18"/>
+                <w:szCs w:val="18"/>
+                <w:lang w:val="en-US" w:eastAsia="de-DE"/>
+              </w:rPr>
+              <w:t xml:space="preserve">        </w:t>
+            </w:r>
+            <w:r>
+              <w:rPr>
+                <w:rFonts w:ascii="Consolas" w:eastAsia="Times New Roman" w:hAnsi="Consolas" w:cs="Times New Roman"/>
+                <w:color w:val="676F7D"/>
+                <w:sz w:val="18"/>
+                <w:szCs w:val="18"/>
+                <w:lang w:val="en-US" w:eastAsia="de-DE"/>
+              </w:rPr>
+              <w:t>// decrement minute</w:t>
+            </w:r>
+          </w:p>
+          <w:p>
+            <w:pPr>
+              <w:shd w:val="clear" w:color="auto" w:fill="282C34"/>
+              <w:spacing w:line="285" w:lineRule="atLeast"/>
+              <w:rPr>
+                <w:rFonts w:ascii="Consolas" w:eastAsia="Times New Roman" w:hAnsi="Consolas" w:cs="Times New Roman"/>
+                <w:color w:val="BBBBBB"/>
+                <w:sz w:val="18"/>
+                <w:szCs w:val="18"/>
+                <w:lang w:val="en-US" w:eastAsia="de-DE"/>
+              </w:rPr>
+            </w:pPr>
+            <w:r>
+              <w:rPr>
+                <w:rFonts w:ascii="Consolas" w:eastAsia="Times New Roman" w:hAnsi="Consolas" w:cs="Times New Roman"/>
+                <w:color w:val="BBBBBB"/>
+                <w:sz w:val="18"/>
+                <w:szCs w:val="18"/>
+                <w:lang w:val="en-US" w:eastAsia="de-DE"/>
+              </w:rPr>
+              <w:t xml:space="preserve">        </w:t>
+            </w:r>
+            <w:r>
+              <w:rPr>
+                <w:rFonts w:ascii="Consolas" w:eastAsia="Times New Roman" w:hAnsi="Consolas" w:cs="Times New Roman"/>
+                <w:color w:val="61AFEF"/>
+                <w:sz w:val="18"/>
+                <w:szCs w:val="18"/>
+                <w:lang w:val="en-US" w:eastAsia="de-DE"/>
+              </w:rPr>
+              <w:t>T1CONbits</w:t>
+            </w:r>
+            <w:r>
+              <w:rPr>
+                <w:rFonts w:ascii="Consolas" w:eastAsia="Times New Roman" w:hAnsi="Consolas" w:cs="Times New Roman"/>
+                <w:color w:val="ABB2BF"/>
+                <w:sz w:val="18"/>
+                <w:szCs w:val="18"/>
+                <w:lang w:val="en-US" w:eastAsia="de-DE"/>
+              </w:rPr>
+              <w:t>.TMR1ON</w:t>
+            </w:r>
+            <w:r>
+              <w:rPr>
+                <w:rFonts w:ascii="Consolas" w:eastAsia="Times New Roman" w:hAnsi="Consolas" w:cs="Times New Roman"/>
+                <w:color w:val="BBBBBB"/>
+                <w:sz w:val="18"/>
+                <w:szCs w:val="18"/>
+                <w:lang w:val="en-US" w:eastAsia="de-DE"/>
+              </w:rPr>
+              <w:t xml:space="preserve"> </w:t>
+            </w:r>
+            <w:r>
+              <w:rPr>
+                <w:rFonts w:ascii="Consolas" w:eastAsia="Times New Roman" w:hAnsi="Consolas" w:cs="Times New Roman"/>
+                <w:color w:val="E06C75"/>
+                <w:sz w:val="18"/>
+                <w:szCs w:val="18"/>
+                <w:lang w:val="en-US" w:eastAsia="de-DE"/>
+              </w:rPr>
+              <w:t>=</w:t>
+            </w:r>
+            <w:r>
+              <w:rPr>
+                <w:rFonts w:ascii="Consolas" w:eastAsia="Times New Roman" w:hAnsi="Consolas" w:cs="Times New Roman"/>
+                <w:color w:val="BBBBBB"/>
+                <w:sz w:val="18"/>
+                <w:szCs w:val="18"/>
+                <w:lang w:val="en-US" w:eastAsia="de-DE"/>
+              </w:rPr>
+              <w:t xml:space="preserve"> </w:t>
+            </w:r>
+            <w:proofErr w:type="gramStart"/>
+            <w:r>
+              <w:rPr>
+                <w:rFonts w:ascii="Consolas" w:eastAsia="Times New Roman" w:hAnsi="Consolas" w:cs="Times New Roman"/>
+                <w:color w:val="C678DD"/>
+                <w:sz w:val="18"/>
+                <w:szCs w:val="18"/>
+                <w:lang w:val="en-US" w:eastAsia="de-DE"/>
+              </w:rPr>
+              <w:t>0</w:t>
+            </w:r>
+            <w:r>
+              <w:rPr>
+                <w:rFonts w:ascii="Consolas" w:eastAsia="Times New Roman" w:hAnsi="Consolas" w:cs="Times New Roman"/>
+                <w:color w:val="BBBBBB"/>
+                <w:sz w:val="18"/>
+                <w:szCs w:val="18"/>
+                <w:lang w:val="en-US" w:eastAsia="de-DE"/>
+              </w:rPr>
+              <w:t>;</w:t>
+            </w:r>
+            <w:proofErr w:type="gramEnd"/>
+          </w:p>
+          <w:p>
+            <w:pPr>
+              <w:shd w:val="clear" w:color="auto" w:fill="282C34"/>
+              <w:spacing w:line="285" w:lineRule="atLeast"/>
+              <w:rPr>
+                <w:rFonts w:ascii="Consolas" w:eastAsia="Times New Roman" w:hAnsi="Consolas" w:cs="Times New Roman"/>
+                <w:color w:val="BBBBBB"/>
+                <w:sz w:val="18"/>
+                <w:szCs w:val="18"/>
+                <w:lang w:val="en-US" w:eastAsia="de-DE"/>
+              </w:rPr>
+            </w:pPr>
+            <w:r>
+              <w:rPr>
+                <w:rFonts w:ascii="Consolas" w:eastAsia="Times New Roman" w:hAnsi="Consolas" w:cs="Times New Roman"/>
+                <w:color w:val="BBBBBB"/>
+                <w:sz w:val="18"/>
+                <w:szCs w:val="18"/>
+                <w:lang w:val="en-US" w:eastAsia="de-DE"/>
+              </w:rPr>
+              <w:t xml:space="preserve">        </w:t>
+            </w:r>
+            <w:r>
+              <w:rPr>
+                <w:rFonts w:ascii="Consolas" w:eastAsia="Times New Roman" w:hAnsi="Consolas" w:cs="Times New Roman"/>
+                <w:color w:val="E06C75"/>
+                <w:sz w:val="18"/>
+                <w:szCs w:val="18"/>
+                <w:lang w:val="en-US" w:eastAsia="de-DE"/>
+              </w:rPr>
+              <w:t>while</w:t>
+            </w:r>
+            <w:r>
+              <w:rPr>
+                <w:rFonts w:ascii="Consolas" w:eastAsia="Times New Roman" w:hAnsi="Consolas" w:cs="Times New Roman"/>
+                <w:color w:val="BBBBBB"/>
+                <w:sz w:val="18"/>
+                <w:szCs w:val="18"/>
+                <w:lang w:val="en-US" w:eastAsia="de-DE"/>
+              </w:rPr>
+              <w:t>(</w:t>
+            </w:r>
+            <w:r>
+              <w:rPr>
+                <w:rFonts w:ascii="Consolas" w:eastAsia="Times New Roman" w:hAnsi="Consolas" w:cs="Times New Roman"/>
+                <w:color w:val="61AFEF"/>
+                <w:sz w:val="18"/>
+                <w:szCs w:val="18"/>
+                <w:lang w:val="en-US" w:eastAsia="de-DE"/>
+              </w:rPr>
+              <w:t>PORTCbits</w:t>
+            </w:r>
+            <w:r>
+              <w:rPr>
+                <w:rFonts w:ascii="Consolas" w:eastAsia="Times New Roman" w:hAnsi="Consolas" w:cs="Times New Roman"/>
+                <w:color w:val="ABB2BF"/>
+                <w:sz w:val="18"/>
+                <w:szCs w:val="18"/>
+                <w:lang w:val="en-US" w:eastAsia="de-DE"/>
+              </w:rPr>
+              <w:t>.RC1</w:t>
+            </w:r>
+            <w:r>
+              <w:rPr>
+                <w:rFonts w:ascii="Consolas" w:eastAsia="Times New Roman" w:hAnsi="Consolas" w:cs="Times New Roman"/>
+                <w:color w:val="BBBBBB"/>
+                <w:sz w:val="18"/>
+                <w:szCs w:val="18"/>
+                <w:lang w:val="en-US" w:eastAsia="de-DE"/>
+              </w:rPr>
+              <w:t>){</w:t>
+            </w:r>
+          </w:p>
+          <w:p>
+            <w:pPr>
+              <w:shd w:val="clear" w:color="auto" w:fill="282C34"/>
+              <w:spacing w:line="285" w:lineRule="atLeast"/>
+              <w:rPr>
+                <w:rFonts w:ascii="Consolas" w:eastAsia="Times New Roman" w:hAnsi="Consolas" w:cs="Times New Roman"/>
+                <w:color w:val="BBBBBB"/>
+                <w:sz w:val="18"/>
+                <w:szCs w:val="18"/>
+                <w:lang w:val="en-US" w:eastAsia="de-DE"/>
+              </w:rPr>
+            </w:pPr>
+            <w:r>
+              <w:rPr>
+                <w:rFonts w:ascii="Consolas" w:eastAsia="Times New Roman" w:hAnsi="Consolas" w:cs="Times New Roman"/>
+                <w:color w:val="BBBBBB"/>
+                <w:sz w:val="18"/>
+                <w:szCs w:val="18"/>
+                <w:lang w:val="en-US" w:eastAsia="de-DE"/>
+              </w:rPr>
+              <w:t xml:space="preserve">            minute </w:t>
+            </w:r>
+            <w:r>
+              <w:rPr>
+                <w:rFonts w:ascii="Consolas" w:eastAsia="Times New Roman" w:hAnsi="Consolas" w:cs="Times New Roman"/>
+                <w:color w:val="E06C75"/>
+                <w:sz w:val="18"/>
+                <w:szCs w:val="18"/>
+                <w:lang w:val="en-US" w:eastAsia="de-DE"/>
+              </w:rPr>
+              <w:t>=</w:t>
+            </w:r>
+            <w:r>
+              <w:rPr>
+                <w:rFonts w:ascii="Consolas" w:eastAsia="Times New Roman" w:hAnsi="Consolas" w:cs="Times New Roman"/>
+                <w:color w:val="BBBBBB"/>
+                <w:sz w:val="18"/>
+                <w:szCs w:val="18"/>
+                <w:lang w:val="en-US" w:eastAsia="de-DE"/>
+              </w:rPr>
+              <w:t xml:space="preserve"> (minute </w:t>
+            </w:r>
+            <w:r>
+              <w:rPr>
+                <w:rFonts w:ascii="Consolas" w:eastAsia="Times New Roman" w:hAnsi="Consolas" w:cs="Times New Roman"/>
+                <w:color w:val="E06C75"/>
+                <w:sz w:val="18"/>
+                <w:szCs w:val="18"/>
+                <w:lang w:val="en-US" w:eastAsia="de-DE"/>
+              </w:rPr>
+              <w:t>+</w:t>
+            </w:r>
+            <w:r>
+              <w:rPr>
+                <w:rFonts w:ascii="Consolas" w:eastAsia="Times New Roman" w:hAnsi="Consolas" w:cs="Times New Roman"/>
+                <w:color w:val="BBBBBB"/>
+                <w:sz w:val="18"/>
+                <w:szCs w:val="18"/>
+                <w:lang w:val="en-US" w:eastAsia="de-DE"/>
+              </w:rPr>
+              <w:t xml:space="preserve"> </w:t>
+            </w:r>
+            <w:r>
+              <w:rPr>
+                <w:rFonts w:ascii="Consolas" w:eastAsia="Times New Roman" w:hAnsi="Consolas" w:cs="Times New Roman"/>
+                <w:color w:val="C678DD"/>
+                <w:sz w:val="18"/>
+                <w:szCs w:val="18"/>
+                <w:lang w:val="en-US" w:eastAsia="de-DE"/>
+              </w:rPr>
+              <w:t>59</w:t>
+            </w:r>
+            <w:r>
+              <w:rPr>
+                <w:rFonts w:ascii="Consolas" w:eastAsia="Times New Roman" w:hAnsi="Consolas" w:cs="Times New Roman"/>
+                <w:color w:val="BBBBBB"/>
+                <w:sz w:val="18"/>
+                <w:szCs w:val="18"/>
+                <w:lang w:val="en-US" w:eastAsia="de-DE"/>
+              </w:rPr>
+              <w:t xml:space="preserve">) </w:t>
+            </w:r>
+            <w:r>
+              <w:rPr>
+                <w:rFonts w:ascii="Consolas" w:eastAsia="Times New Roman" w:hAnsi="Consolas" w:cs="Times New Roman"/>
+                <w:color w:val="E06C75"/>
+                <w:sz w:val="18"/>
+                <w:szCs w:val="18"/>
+                <w:lang w:val="en-US" w:eastAsia="de-DE"/>
+              </w:rPr>
+              <w:t>%</w:t>
+            </w:r>
+            <w:r>
+              <w:rPr>
+                <w:rFonts w:ascii="Consolas" w:eastAsia="Times New Roman" w:hAnsi="Consolas" w:cs="Times New Roman"/>
+                <w:color w:val="BBBBBB"/>
+                <w:sz w:val="18"/>
+                <w:szCs w:val="18"/>
+                <w:lang w:val="en-US" w:eastAsia="de-DE"/>
+              </w:rPr>
+              <w:t xml:space="preserve"> </w:t>
+            </w:r>
+            <w:proofErr w:type="gramStart"/>
+            <w:r>
+              <w:rPr>
+                <w:rFonts w:ascii="Consolas" w:eastAsia="Times New Roman" w:hAnsi="Consolas" w:cs="Times New Roman"/>
+                <w:color w:val="C678DD"/>
+                <w:sz w:val="18"/>
+                <w:szCs w:val="18"/>
+                <w:lang w:val="en-US" w:eastAsia="de-DE"/>
+              </w:rPr>
+              <w:t>60</w:t>
+            </w:r>
+            <w:r>
+              <w:rPr>
+                <w:rFonts w:ascii="Consolas" w:eastAsia="Times New Roman" w:hAnsi="Consolas" w:cs="Times New Roman"/>
+                <w:color w:val="BBBBBB"/>
+                <w:sz w:val="18"/>
+                <w:szCs w:val="18"/>
+                <w:lang w:val="en-US" w:eastAsia="de-DE"/>
+              </w:rPr>
+              <w:t>;</w:t>
+            </w:r>
+            <w:proofErr w:type="gramEnd"/>
+          </w:p>
+          <w:p>
+            <w:pPr>
+              <w:shd w:val="clear" w:color="auto" w:fill="282C34"/>
+              <w:spacing w:line="285" w:lineRule="atLeast"/>
+              <w:rPr>
+                <w:rFonts w:ascii="Consolas" w:eastAsia="Times New Roman" w:hAnsi="Consolas" w:cs="Times New Roman"/>
+                <w:color w:val="BBBBBB"/>
+                <w:sz w:val="18"/>
+                <w:szCs w:val="18"/>
+                <w:lang w:val="en-US" w:eastAsia="de-DE"/>
+              </w:rPr>
+            </w:pPr>
+            <w:r>
+              <w:rPr>
+                <w:rFonts w:ascii="Consolas" w:eastAsia="Times New Roman" w:hAnsi="Consolas" w:cs="Times New Roman"/>
+                <w:color w:val="BBBBBB"/>
+                <w:sz w:val="18"/>
+                <w:szCs w:val="18"/>
+                <w:lang w:val="en-US" w:eastAsia="de-DE"/>
+              </w:rPr>
+              <w:t xml:space="preserve">            </w:t>
+            </w:r>
+            <w:r>
+              <w:rPr>
+                <w:rFonts w:ascii="Consolas" w:eastAsia="Times New Roman" w:hAnsi="Consolas" w:cs="Times New Roman"/>
+                <w:color w:val="98C379"/>
+                <w:sz w:val="18"/>
+                <w:szCs w:val="18"/>
+                <w:lang w:val="en-US" w:eastAsia="de-DE"/>
+              </w:rPr>
+              <w:t>output</w:t>
+            </w:r>
+            <w:r>
+              <w:rPr>
+                <w:rFonts w:ascii="Consolas" w:eastAsia="Times New Roman" w:hAnsi="Consolas" w:cs="Times New Roman"/>
+                <w:color w:val="BBBBBB"/>
+                <w:sz w:val="18"/>
+                <w:szCs w:val="18"/>
+                <w:lang w:val="en-US" w:eastAsia="de-DE"/>
+              </w:rPr>
+              <w:t>(</w:t>
+            </w:r>
+            <w:proofErr w:type="gramStart"/>
+            <w:r>
+              <w:rPr>
+                <w:rFonts w:ascii="Consolas" w:eastAsia="Times New Roman" w:hAnsi="Consolas" w:cs="Times New Roman"/>
+                <w:color w:val="BBBBBB"/>
+                <w:sz w:val="18"/>
+                <w:szCs w:val="18"/>
+                <w:lang w:val="en-US" w:eastAsia="de-DE"/>
+              </w:rPr>
+              <w:t>);</w:t>
+            </w:r>
+            <w:proofErr w:type="gramEnd"/>
+          </w:p>
+          <w:p>
+            <w:pPr>
+              <w:shd w:val="clear" w:color="auto" w:fill="282C34"/>
+              <w:spacing w:line="285" w:lineRule="atLeast"/>
+              <w:rPr>
+                <w:rFonts w:ascii="Consolas" w:eastAsia="Times New Roman" w:hAnsi="Consolas" w:cs="Times New Roman"/>
+                <w:color w:val="BBBBBB"/>
+                <w:sz w:val="18"/>
+                <w:szCs w:val="18"/>
+                <w:lang w:val="en-US" w:eastAsia="de-DE"/>
+              </w:rPr>
+            </w:pPr>
+            <w:r>
+              <w:rPr>
+                <w:rFonts w:ascii="Consolas" w:eastAsia="Times New Roman" w:hAnsi="Consolas" w:cs="Times New Roman"/>
+                <w:color w:val="BBBBBB"/>
+                <w:sz w:val="18"/>
+                <w:szCs w:val="18"/>
+                <w:lang w:val="en-US" w:eastAsia="de-DE"/>
+              </w:rPr>
+              <w:t xml:space="preserve">            </w:t>
+            </w:r>
+            <w:r>
+              <w:rPr>
+                <w:rFonts w:ascii="Consolas" w:eastAsia="Times New Roman" w:hAnsi="Consolas" w:cs="Times New Roman"/>
+                <w:color w:val="98C379"/>
+                <w:sz w:val="18"/>
+                <w:szCs w:val="18"/>
+                <w:lang w:val="en-US" w:eastAsia="de-DE"/>
+              </w:rPr>
+              <w:t>__</w:t>
+            </w:r>
+            <w:proofErr w:type="spellStart"/>
+            <w:r>
+              <w:rPr>
+                <w:rFonts w:ascii="Consolas" w:eastAsia="Times New Roman" w:hAnsi="Consolas" w:cs="Times New Roman"/>
+                <w:color w:val="98C379"/>
+                <w:sz w:val="18"/>
+                <w:szCs w:val="18"/>
+                <w:lang w:val="en-US" w:eastAsia="de-DE"/>
+              </w:rPr>
+              <w:t>delay_ms</w:t>
+            </w:r>
+            <w:proofErr w:type="spellEnd"/>
+            <w:r>
+              <w:rPr>
+                <w:rFonts w:ascii="Consolas" w:eastAsia="Times New Roman" w:hAnsi="Consolas" w:cs="Times New Roman"/>
+                <w:color w:val="BBBBBB"/>
+                <w:sz w:val="18"/>
+                <w:szCs w:val="18"/>
+                <w:lang w:val="en-US" w:eastAsia="de-DE"/>
+              </w:rPr>
+              <w:t>(BUTTON_DELAY</w:t>
+            </w:r>
+            <w:proofErr w:type="gramStart"/>
+            <w:r>
+              <w:rPr>
+                <w:rFonts w:ascii="Consolas" w:eastAsia="Times New Roman" w:hAnsi="Consolas" w:cs="Times New Roman"/>
+                <w:color w:val="BBBBBB"/>
+                <w:sz w:val="18"/>
+                <w:szCs w:val="18"/>
+                <w:lang w:val="en-US" w:eastAsia="de-DE"/>
+              </w:rPr>
+              <w:t>);</w:t>
+            </w:r>
+            <w:proofErr w:type="gramEnd"/>
+          </w:p>
+          <w:p>
+            <w:pPr>
+              <w:shd w:val="clear" w:color="auto" w:fill="282C34"/>
+              <w:spacing w:line="285" w:lineRule="atLeast"/>
+              <w:rPr>
+                <w:rFonts w:ascii="Consolas" w:eastAsia="Times New Roman" w:hAnsi="Consolas" w:cs="Times New Roman"/>
+                <w:color w:val="BBBBBB"/>
+                <w:sz w:val="18"/>
+                <w:szCs w:val="18"/>
+                <w:lang w:val="en-US" w:eastAsia="de-DE"/>
+              </w:rPr>
+            </w:pPr>
+            <w:r>
+              <w:rPr>
+                <w:rFonts w:ascii="Consolas" w:eastAsia="Times New Roman" w:hAnsi="Consolas" w:cs="Times New Roman"/>
+                <w:color w:val="BBBBBB"/>
+                <w:sz w:val="18"/>
+                <w:szCs w:val="18"/>
+                <w:lang w:val="en-US" w:eastAsia="de-DE"/>
+              </w:rPr>
+              <w:t>       </w:t>
+            </w:r>
+            <w:r>
+              <w:rPr>
+                <w:rFonts w:ascii="Consolas" w:eastAsia="Times New Roman" w:hAnsi="Consolas" w:cs="Times New Roman"/>
+                <w:color w:val="BBBBBB"/>
+                <w:sz w:val="18"/>
+                <w:szCs w:val="18"/>
+                <w:lang w:val="en-US" w:eastAsia="de-DE"/>
+              </w:rPr>
+              <w:t xml:space="preserve"> </w:t>
+            </w:r>
+            <w:r>
+              <w:rPr>
+                <w:rFonts w:ascii="Consolas" w:eastAsia="Times New Roman" w:hAnsi="Consolas" w:cs="Times New Roman"/>
+                <w:color w:val="BBBBBB"/>
+                <w:sz w:val="18"/>
+                <w:szCs w:val="18"/>
+                <w:lang w:val="en-US" w:eastAsia="de-DE"/>
+              </w:rPr>
+              <w:t>}</w:t>
+            </w:r>
+          </w:p>
+          <w:p>
+            <w:pPr>
+              <w:shd w:val="clear" w:color="auto" w:fill="282C34"/>
+              <w:spacing w:line="285" w:lineRule="atLeast"/>
+              <w:rPr>
+                <w:rFonts w:ascii="Consolas" w:eastAsia="Times New Roman" w:hAnsi="Consolas" w:cs="Times New Roman"/>
+                <w:color w:val="BBBBBB"/>
+                <w:sz w:val="18"/>
+                <w:szCs w:val="18"/>
+                <w:lang w:val="en-US" w:eastAsia="de-DE"/>
+              </w:rPr>
+            </w:pPr>
+            <w:r>
+              <w:rPr>
+                <w:rFonts w:ascii="Consolas" w:eastAsia="Times New Roman" w:hAnsi="Consolas" w:cs="Times New Roman"/>
+                <w:color w:val="BBBBBB"/>
+                <w:sz w:val="18"/>
+                <w:szCs w:val="18"/>
+                <w:lang w:val="en-US" w:eastAsia="de-DE"/>
+              </w:rPr>
+              <w:t>       </w:t>
+            </w:r>
+            <w:r>
+              <w:rPr>
+                <w:rFonts w:ascii="Consolas" w:eastAsia="Times New Roman" w:hAnsi="Consolas" w:cs="Times New Roman"/>
+                <w:color w:val="BBBBBB"/>
+                <w:sz w:val="18"/>
+                <w:szCs w:val="18"/>
+                <w:lang w:val="en-US" w:eastAsia="de-DE"/>
+              </w:rPr>
+              <w:t xml:space="preserve"> </w:t>
+            </w:r>
+            <w:r>
+              <w:rPr>
+                <w:rFonts w:ascii="Consolas" w:eastAsia="Times New Roman" w:hAnsi="Consolas" w:cs="Times New Roman"/>
+                <w:color w:val="BBBBBB"/>
+                <w:sz w:val="18"/>
+                <w:szCs w:val="18"/>
+                <w:lang w:val="en-US" w:eastAsia="de-DE"/>
+              </w:rPr>
+              <w:t xml:space="preserve">TMR1 </w:t>
+            </w:r>
+            <w:r>
+              <w:rPr>
+                <w:rFonts w:ascii="Consolas" w:eastAsia="Times New Roman" w:hAnsi="Consolas" w:cs="Times New Roman"/>
+                <w:color w:val="E06C75"/>
+                <w:sz w:val="18"/>
+                <w:szCs w:val="18"/>
+                <w:lang w:val="en-US" w:eastAsia="de-DE"/>
+              </w:rPr>
+              <w:t>=</w:t>
+            </w:r>
+            <w:r>
+              <w:rPr>
+                <w:rFonts w:ascii="Consolas" w:eastAsia="Times New Roman" w:hAnsi="Consolas" w:cs="Times New Roman"/>
+                <w:color w:val="BBBBBB"/>
+                <w:sz w:val="18"/>
+                <w:szCs w:val="18"/>
+                <w:lang w:val="en-US" w:eastAsia="de-DE"/>
+              </w:rPr>
+              <w:t xml:space="preserve"> TIMER_1_MAX_VALUE </w:t>
+            </w:r>
+            <w:r>
+              <w:rPr>
+                <w:rFonts w:ascii="Consolas" w:eastAsia="Times New Roman" w:hAnsi="Consolas" w:cs="Times New Roman"/>
+                <w:color w:val="E06C75"/>
+                <w:sz w:val="18"/>
+                <w:szCs w:val="18"/>
+                <w:lang w:val="en-US" w:eastAsia="de-DE"/>
+              </w:rPr>
+              <w:t>-</w:t>
+            </w:r>
+            <w:r>
+              <w:rPr>
+                <w:rFonts w:ascii="Consolas" w:eastAsia="Times New Roman" w:hAnsi="Consolas" w:cs="Times New Roman"/>
+                <w:color w:val="BBBBBB"/>
+                <w:sz w:val="18"/>
+                <w:szCs w:val="18"/>
+                <w:lang w:val="en-US" w:eastAsia="de-DE"/>
+              </w:rPr>
+              <w:t xml:space="preserve"> ONE_MILISECOND </w:t>
+            </w:r>
+            <w:r>
+              <w:rPr>
+                <w:rFonts w:ascii="Consolas" w:eastAsia="Times New Roman" w:hAnsi="Consolas" w:cs="Times New Roman"/>
+                <w:color w:val="E06C75"/>
+                <w:sz w:val="18"/>
+                <w:szCs w:val="18"/>
+                <w:lang w:val="en-US" w:eastAsia="de-DE"/>
+              </w:rPr>
+              <w:t>+</w:t>
+            </w:r>
+            <w:r>
+              <w:rPr>
+                <w:rFonts w:ascii="Consolas" w:eastAsia="Times New Roman" w:hAnsi="Consolas" w:cs="Times New Roman"/>
+                <w:color w:val="BBBBBB"/>
+                <w:sz w:val="18"/>
+                <w:szCs w:val="18"/>
+                <w:lang w:val="en-US" w:eastAsia="de-DE"/>
+              </w:rPr>
+              <w:t xml:space="preserve"> TIMER_1_</w:t>
+            </w:r>
+            <w:proofErr w:type="gramStart"/>
+            <w:r>
+              <w:rPr>
+                <w:rFonts w:ascii="Consolas" w:eastAsia="Times New Roman" w:hAnsi="Consolas" w:cs="Times New Roman"/>
+                <w:color w:val="BBBBBB"/>
+                <w:sz w:val="18"/>
+                <w:szCs w:val="18"/>
+                <w:lang w:val="en-US" w:eastAsia="de-DE"/>
+              </w:rPr>
+              <w:t>CORRECTION;</w:t>
+            </w:r>
+            <w:proofErr w:type="gramEnd"/>
+          </w:p>
+          <w:p>
+            <w:pPr>
+              <w:shd w:val="clear" w:color="auto" w:fill="282C34"/>
+              <w:spacing w:line="285" w:lineRule="atLeast"/>
+              <w:rPr>
+                <w:rFonts w:ascii="Consolas" w:eastAsia="Times New Roman" w:hAnsi="Consolas" w:cs="Times New Roman"/>
+                <w:color w:val="BBBBBB"/>
+                <w:sz w:val="18"/>
+                <w:szCs w:val="18"/>
+                <w:lang w:eastAsia="de-DE"/>
+              </w:rPr>
+            </w:pPr>
+            <w:r>
+              <w:rPr>
+                <w:rFonts w:ascii="Consolas" w:eastAsia="Times New Roman" w:hAnsi="Consolas" w:cs="Times New Roman"/>
+                <w:color w:val="BBBBBB"/>
+                <w:sz w:val="18"/>
+                <w:szCs w:val="18"/>
+                <w:lang w:val="en-US" w:eastAsia="de-DE"/>
+              </w:rPr>
+              <w:t xml:space="preserve">        </w:t>
+            </w:r>
+            <w:r>
+              <w:rPr>
+                <w:rFonts w:ascii="Consolas" w:eastAsia="Times New Roman" w:hAnsi="Consolas" w:cs="Times New Roman"/>
+                <w:color w:val="61AFEF"/>
+                <w:sz w:val="18"/>
+                <w:szCs w:val="18"/>
+                <w:lang w:eastAsia="de-DE"/>
+              </w:rPr>
+              <w:t>T1CONbits</w:t>
+            </w:r>
+            <w:r>
+              <w:rPr>
+                <w:rFonts w:ascii="Consolas" w:eastAsia="Times New Roman" w:hAnsi="Consolas" w:cs="Times New Roman"/>
+                <w:color w:val="ABB2BF"/>
+                <w:sz w:val="18"/>
+                <w:szCs w:val="18"/>
+                <w:lang w:eastAsia="de-DE"/>
+              </w:rPr>
+              <w:t>.TMR1ON</w:t>
+            </w:r>
+            <w:r>
+              <w:rPr>
+                <w:rFonts w:ascii="Consolas" w:eastAsia="Times New Roman" w:hAnsi="Consolas" w:cs="Times New Roman"/>
+                <w:color w:val="BBBBBB"/>
+                <w:sz w:val="18"/>
+                <w:szCs w:val="18"/>
+                <w:lang w:eastAsia="de-DE"/>
+              </w:rPr>
+              <w:t xml:space="preserve"> </w:t>
+            </w:r>
+            <w:r>
+              <w:rPr>
+                <w:rFonts w:ascii="Consolas" w:eastAsia="Times New Roman" w:hAnsi="Consolas" w:cs="Times New Roman"/>
+                <w:color w:val="E06C75"/>
+                <w:sz w:val="18"/>
+                <w:szCs w:val="18"/>
+                <w:lang w:eastAsia="de-DE"/>
+              </w:rPr>
+              <w:t>=</w:t>
+            </w:r>
+            <w:r>
+              <w:rPr>
+                <w:rFonts w:ascii="Consolas" w:eastAsia="Times New Roman" w:hAnsi="Consolas" w:cs="Times New Roman"/>
+                <w:color w:val="BBBBBB"/>
+                <w:sz w:val="18"/>
+                <w:szCs w:val="18"/>
+                <w:lang w:eastAsia="de-DE"/>
+              </w:rPr>
+              <w:t xml:space="preserve"> </w:t>
+            </w:r>
+            <w:r>
+              <w:rPr>
+                <w:rFonts w:ascii="Consolas" w:eastAsia="Times New Roman" w:hAnsi="Consolas" w:cs="Times New Roman"/>
+                <w:color w:val="C678DD"/>
+                <w:sz w:val="18"/>
+                <w:szCs w:val="18"/>
+                <w:lang w:eastAsia="de-DE"/>
+              </w:rPr>
+              <w:t>1</w:t>
+            </w:r>
+            <w:r>
+              <w:rPr>
+                <w:rFonts w:ascii="Consolas" w:eastAsia="Times New Roman" w:hAnsi="Consolas" w:cs="Times New Roman"/>
+                <w:color w:val="BBBBBB"/>
+                <w:sz w:val="18"/>
+                <w:szCs w:val="18"/>
+                <w:lang w:eastAsia="de-DE"/>
+              </w:rPr>
+              <w:t>;</w:t>
+            </w:r>
+          </w:p>
+          <w:p>
+            <w:pPr>
+              <w:shd w:val="clear" w:color="auto" w:fill="282C34"/>
+              <w:spacing w:line="285" w:lineRule="atLeast"/>
+              <w:rPr>
+                <w:rFonts w:ascii="Consolas" w:eastAsia="Times New Roman" w:hAnsi="Consolas" w:cs="Times New Roman"/>
+                <w:color w:val="BBBBBB"/>
+                <w:sz w:val="18"/>
+                <w:szCs w:val="18"/>
+                <w:lang w:eastAsia="de-DE"/>
+              </w:rPr>
+            </w:pPr>
+            <w:r>
+              <w:rPr>
+                <w:rFonts w:ascii="Consolas" w:eastAsia="Times New Roman" w:hAnsi="Consolas" w:cs="Times New Roman"/>
+                <w:color w:val="BBBBBB"/>
+                <w:sz w:val="18"/>
+                <w:szCs w:val="18"/>
+                <w:lang w:eastAsia="de-DE"/>
+              </w:rPr>
+              <w:t>    }</w:t>
+            </w:r>
+          </w:p>
+          <w:p>
+            <w:pPr>
+              <w:shd w:val="clear" w:color="auto" w:fill="282C34"/>
+              <w:spacing w:line="285" w:lineRule="atLeast"/>
+              <w:rPr>
+                <w:rFonts w:ascii="Consolas" w:eastAsia="Times New Roman" w:hAnsi="Consolas" w:cs="Times New Roman"/>
+                <w:color w:val="BBBBBB"/>
+                <w:sz w:val="18"/>
+                <w:szCs w:val="18"/>
+                <w:lang w:val="en-US" w:eastAsia="de-DE"/>
+              </w:rPr>
+            </w:pPr>
+            <w:r>
+              <w:rPr>
+                <w:rFonts w:ascii="Consolas" w:eastAsia="Times New Roman" w:hAnsi="Consolas" w:cs="Times New Roman"/>
+                <w:color w:val="BBBBBB"/>
+                <w:sz w:val="18"/>
+                <w:szCs w:val="18"/>
+                <w:lang w:val="en-US" w:eastAsia="de-DE"/>
+              </w:rPr>
+              <w:t>...</w:t>
+            </w:r>
+          </w:p>
+          <w:p>
+            <w:pPr>
+              <w:shd w:val="clear" w:color="auto" w:fill="282C34"/>
+              <w:spacing w:line="285" w:lineRule="atLeast"/>
+              <w:rPr>
+                <w:rFonts w:ascii="Consolas" w:eastAsia="Times New Roman" w:hAnsi="Consolas" w:cs="Times New Roman"/>
+                <w:color w:val="BBBBBB"/>
+                <w:sz w:val="18"/>
+                <w:szCs w:val="18"/>
+                <w:lang w:val="en-US" w:eastAsia="de-DE"/>
+              </w:rPr>
+            </w:pPr>
+            <w:r>
+              <w:rPr>
+                <w:rFonts w:ascii="Consolas" w:eastAsia="Times New Roman" w:hAnsi="Consolas" w:cs="Times New Roman"/>
+                <w:color w:val="BBBBBB"/>
+                <w:sz w:val="18"/>
+                <w:szCs w:val="18"/>
+                <w:lang w:val="en-US" w:eastAsia="de-DE"/>
+              </w:rPr>
+              <w:t>}</w:t>
+            </w:r>
           </w:p>
         </w:tc>
       </w:tr>
@@ -6496,6 +8300,21 @@
         <w:rPr>
           <w:lang w:val="en-US"/>
         </w:rPr>
+        <w:br w:type="page"/>
+      </w:r>
+    </w:p>
+    <w:p>
+      <w:pPr>
+        <w:pStyle w:val="Heading1"/>
+        <w:rPr>
+          <w:lang w:val="en-US"/>
+        </w:rPr>
+      </w:pPr>
+      <w:r>
+        <w:rPr>
+          <w:lang w:val="en-US"/>
+        </w:rPr>
+        <w:lastRenderedPageBreak/>
         <w:t>Results</w:t>
       </w:r>
     </w:p>
@@ -6656,7 +8475,7 @@
           <w:noProof/>
         </w:rPr>
         <w:drawing>
-          <wp:anchor distT="0" distB="0" distL="114300" distR="114300" simplePos="0" relativeHeight="251658240" behindDoc="0" locked="0" layoutInCell="1" allowOverlap="1" wp14:anchorId="6DEED6AD" wp14:editId="404283E2">
+          <wp:anchor distT="0" distB="0" distL="114300" distR="114300" simplePos="0" relativeHeight="251623936" behindDoc="0" locked="0" layoutInCell="1" allowOverlap="1" wp14:anchorId="6DEED6AD" wp14:editId="404283E2">
             <wp:simplePos x="0" y="0"/>
             <wp:positionH relativeFrom="column">
               <wp:posOffset>3190875</wp:posOffset>
@@ -6976,64 +8795,625 @@
         </w:drawing>
       </w:r>
     </w:p>
-    <w:p/>
+    <w:p>
+      <w:pPr>
+        <w:rPr>
+          <w:rFonts w:cstheme="minorHAnsi"/>
+          <w:i/>
+          <w:iCs/>
+          <w:lang w:val="en-US"/>
+        </w:rPr>
+      </w:pPr>
+      <w:r>
+        <w:rPr>
+          <w:i/>
+          <w:iCs/>
+          <w:noProof/>
+          <w:lang w:val="en-US"/>
+        </w:rPr>
+        <w:lastRenderedPageBreak/>
+        <w:drawing>
+          <wp:anchor distT="0" distB="0" distL="114300" distR="114300" simplePos="0" relativeHeight="251661824" behindDoc="0" locked="0" layoutInCell="1" allowOverlap="1" wp14:anchorId="528FDA1A" wp14:editId="0A18BC21">
+            <wp:simplePos x="0" y="0"/>
+            <wp:positionH relativeFrom="column">
+              <wp:posOffset>-340360</wp:posOffset>
+            </wp:positionH>
+            <wp:positionV relativeFrom="paragraph">
+              <wp:posOffset>0</wp:posOffset>
+            </wp:positionV>
+            <wp:extent cx="7293610" cy="4105275"/>
+            <wp:effectExtent l="0" t="0" r="2540" b="9525"/>
+            <wp:wrapTopAndBottom/>
+            <wp:docPr id="8" name="Picture 8" descr="Graphical user interface, application&#10;&#10;Description automatically generated"/>
+            <wp:cNvGraphicFramePr>
+              <a:graphicFrameLocks xmlns:a="http://schemas.openxmlformats.org/drawingml/2006/main" noChangeAspect="1"/>
+            </wp:cNvGraphicFramePr>
+            <a:graphic xmlns:a="http://schemas.openxmlformats.org/drawingml/2006/main">
+              <a:graphicData uri="http://schemas.openxmlformats.org/drawingml/2006/picture">
+                <pic:pic xmlns:pic="http://schemas.openxmlformats.org/drawingml/2006/picture">
+                  <pic:nvPicPr>
+                    <pic:cNvPr id="8" name="Picture 8" descr="Graphical user interface, application&#10;&#10;Description automatically generated"/>
+                    <pic:cNvPicPr>
+                      <a:picLocks noChangeAspect="1" noChangeArrowheads="1" noCrop="1"/>
+                    </pic:cNvPicPr>
+                  </pic:nvPicPr>
+                  <pic:blipFill>
+                    <a:blip r:embed="rId13">
+                      <a:extLst>
+                        <a:ext uri="{28A0092B-C50C-407E-A947-70E740481C1C}">
+                          <a14:useLocalDpi xmlns:a14="http://schemas.microsoft.com/office/drawing/2010/main" val="0"/>
+                        </a:ext>
+                      </a:extLst>
+                    </a:blip>
+                    <a:srcRect/>
+                    <a:stretch>
+                      <a:fillRect/>
+                    </a:stretch>
+                  </pic:blipFill>
+                  <pic:spPr bwMode="auto">
+                    <a:xfrm>
+                      <a:off x="0" y="0"/>
+                      <a:ext cx="7293610" cy="4105275"/>
+                    </a:xfrm>
+                    <a:prstGeom prst="rect">
+                      <a:avLst/>
+                    </a:prstGeom>
+                    <a:noFill/>
+                    <a:ln>
+                      <a:noFill/>
+                    </a:ln>
+                  </pic:spPr>
+                </pic:pic>
+              </a:graphicData>
+            </a:graphic>
+            <wp14:sizeRelH relativeFrom="margin">
+              <wp14:pctWidth>0</wp14:pctWidth>
+            </wp14:sizeRelH>
+            <wp14:sizeRelV relativeFrom="margin">
+              <wp14:pctHeight>0</wp14:pctHeight>
+            </wp14:sizeRelV>
+          </wp:anchor>
+        </w:drawing>
+      </w:r>
+      <w:r>
+        <w:rPr>
+          <w:i/>
+          <w:iCs/>
+          <w:lang w:val="en-US"/>
+        </w:rPr>
+        <w:t xml:space="preserve">Minutes increment after </w:t>
+      </w:r>
+      <w:r>
+        <w:rPr>
+          <w:i/>
+          <w:iCs/>
+          <w:lang w:val="en-US"/>
+        </w:rPr>
+        <w:t xml:space="preserve">seconds </w:t>
+      </w:r>
+      <w:r>
+        <w:rPr>
+          <w:rFonts w:cstheme="minorHAnsi"/>
+          <w:i/>
+          <w:iCs/>
+          <w:lang w:val="en-US"/>
+        </w:rPr>
+        <w:t>overflow (</w:t>
+      </w:r>
+      <w:r>
+        <w:rPr>
+          <w:rFonts w:cstheme="minorHAnsi"/>
+          <w:i/>
+          <w:iCs/>
+          <w:lang w:val="en-US"/>
+        </w:rPr>
+        <w:t>11 1011</w:t>
+      </w:r>
+      <w:r>
+        <w:rPr>
+          <w:rFonts w:cstheme="minorHAnsi"/>
+          <w:i/>
+          <w:iCs/>
+          <w:lang w:val="en-US"/>
+        </w:rPr>
+        <w:t xml:space="preserve"> </w:t>
+      </w:r>
+      <w:r>
+        <w:rPr>
+          <w:rFonts w:ascii="Cambria Math" w:hAnsi="Cambria Math" w:cs="Cambria Math"/>
+          <w:i/>
+          <w:iCs/>
+          <w:lang w:val="en-US"/>
+        </w:rPr>
+        <w:t>≙</w:t>
+      </w:r>
+      <w:r>
+        <w:rPr>
+          <w:rFonts w:cstheme="minorHAnsi"/>
+          <w:i/>
+          <w:iCs/>
+          <w:lang w:val="en-US"/>
+        </w:rPr>
+        <w:t xml:space="preserve"> </w:t>
+      </w:r>
+      <w:r>
+        <w:rPr>
+          <w:rFonts w:cstheme="minorHAnsi"/>
+          <w:i/>
+          <w:iCs/>
+          <w:lang w:val="en-US"/>
+        </w:rPr>
+        <w:t>59</w:t>
+      </w:r>
+      <w:r>
+        <w:rPr>
+          <w:rFonts w:cstheme="minorHAnsi"/>
+          <w:i/>
+          <w:iCs/>
+          <w:lang w:val="en-US"/>
+        </w:rPr>
+        <w:t xml:space="preserve">). </w:t>
+      </w:r>
+    </w:p>
+    <w:p>
+      <w:pPr>
+        <w:rPr>
+          <w:i/>
+          <w:iCs/>
+          <w:lang w:val="en-US"/>
+        </w:rPr>
+      </w:pPr>
+      <w:r>
+        <w:rPr>
+          <w:i/>
+          <w:iCs/>
+          <w:noProof/>
+          <w:lang w:val="en-US"/>
+        </w:rPr>
+        <w:drawing>
+          <wp:anchor distT="0" distB="0" distL="114300" distR="114300" simplePos="0" relativeHeight="251670016" behindDoc="0" locked="0" layoutInCell="1" allowOverlap="1" wp14:anchorId="62A80A7B" wp14:editId="4ECC3040">
+            <wp:simplePos x="0" y="0"/>
+            <wp:positionH relativeFrom="column">
+              <wp:posOffset>-339725</wp:posOffset>
+            </wp:positionH>
+            <wp:positionV relativeFrom="paragraph">
+              <wp:posOffset>319183</wp:posOffset>
+            </wp:positionV>
+            <wp:extent cx="7293610" cy="4107815"/>
+            <wp:effectExtent l="0" t="0" r="2540" b="6985"/>
+            <wp:wrapTopAndBottom/>
+            <wp:docPr id="10" name="Picture 10"/>
+            <wp:cNvGraphicFramePr>
+              <a:graphicFrameLocks xmlns:a="http://schemas.openxmlformats.org/drawingml/2006/main" noChangeAspect="1"/>
+            </wp:cNvGraphicFramePr>
+            <a:graphic xmlns:a="http://schemas.openxmlformats.org/drawingml/2006/main">
+              <a:graphicData uri="http://schemas.openxmlformats.org/drawingml/2006/picture">
+                <pic:pic xmlns:pic="http://schemas.openxmlformats.org/drawingml/2006/picture">
+                  <pic:nvPicPr>
+                    <pic:cNvPr id="0" name="Picture 6"/>
+                    <pic:cNvPicPr>
+                      <a:picLocks noChangeAspect="1" noChangeArrowheads="1" noCrop="1"/>
+                    </pic:cNvPicPr>
+                  </pic:nvPicPr>
+                  <pic:blipFill>
+                    <a:blip r:embed="rId14">
+                      <a:extLst>
+                        <a:ext uri="{28A0092B-C50C-407E-A947-70E740481C1C}">
+                          <a14:useLocalDpi xmlns:a14="http://schemas.microsoft.com/office/drawing/2010/main" val="0"/>
+                        </a:ext>
+                      </a:extLst>
+                    </a:blip>
+                    <a:srcRect/>
+                    <a:stretch>
+                      <a:fillRect/>
+                    </a:stretch>
+                  </pic:blipFill>
+                  <pic:spPr bwMode="auto">
+                    <a:xfrm>
+                      <a:off x="0" y="0"/>
+                      <a:ext cx="7293610" cy="4107815"/>
+                    </a:xfrm>
+                    <a:prstGeom prst="rect">
+                      <a:avLst/>
+                    </a:prstGeom>
+                    <a:noFill/>
+                    <a:ln>
+                      <a:noFill/>
+                    </a:ln>
+                  </pic:spPr>
+                </pic:pic>
+              </a:graphicData>
+            </a:graphic>
+            <wp14:sizeRelH relativeFrom="margin">
+              <wp14:pctWidth>0</wp14:pctWidth>
+            </wp14:sizeRelH>
+            <wp14:sizeRelV relativeFrom="margin">
+              <wp14:pctHeight>0</wp14:pctHeight>
+            </wp14:sizeRelV>
+          </wp:anchor>
+        </w:drawing>
+      </w:r>
+    </w:p>
+    <w:p>
+      <w:pPr>
+        <w:rPr>
+          <w:i/>
+          <w:iCs/>
+          <w:lang w:val="en-US"/>
+        </w:rPr>
+      </w:pPr>
+      <w:r>
+        <w:rPr>
+          <w:i/>
+          <w:iCs/>
+          <w:lang w:val="en-US"/>
+        </w:rPr>
+        <w:t>‘Button’ is pressed (RC0)</w:t>
+      </w:r>
+      <w:r>
+        <w:rPr>
+          <w:i/>
+          <w:iCs/>
+          <w:lang w:val="en-US"/>
+        </w:rPr>
+        <w:t>, this resets the clock.</w:t>
+      </w:r>
+    </w:p>
     <w:p>
       <w:pPr>
         <w:pStyle w:val="Heading1"/>
         <w:rPr>
+          <w:i/>
+          <w:iCs/>
           <w:lang w:val="en-US"/>
         </w:rPr>
       </w:pPr>
-      <w:r>
-        <w:rPr>
-          <w:lang w:val="en-US"/>
-        </w:rPr>
-        <w:lastRenderedPageBreak/>
-        <w:t>Conclusion</w:t>
-      </w:r>
     </w:p>
     <w:p>
       <w:pPr>
         <w:rPr>
+          <w:i/>
+          <w:iCs/>
           <w:lang w:val="en-US"/>
         </w:rPr>
       </w:pPr>
-      <w:r>
-        <w:rPr>
-          <w:lang w:val="en-US"/>
-        </w:rPr>
-        <w:t xml:space="preserve">The project was a lot of fun and each team member learned valuable skills while working on it. The outcome of the project was a success. The goal was reached within reasonable amount of time. The acquired knowledge from the ongoing lectures was utilized. </w:t>
-      </w:r>
     </w:p>
     <w:p>
       <w:pPr>
         <w:rPr>
+          <w:i/>
+          <w:iCs/>
           <w:lang w:val="en-US"/>
         </w:rPr>
       </w:pPr>
       <w:r>
         <w:rPr>
-          <w:lang w:val="en-US"/>
-        </w:rPr>
-        <w:t xml:space="preserve">As an </w:t>
-      </w:r>
-      <w:r>
-        <w:rPr>
-          <w:lang w:val="en-US"/>
-        </w:rPr>
-        <w:t>idea</w:t>
-      </w:r>
-      <w:r>
-        <w:rPr>
-          <w:lang w:val="en-US"/>
-        </w:rPr>
-        <w:t xml:space="preserve"> for future </w:t>
-      </w:r>
-      <w:r>
-        <w:rPr>
-          <w:lang w:val="en-US"/>
-        </w:rPr>
-        <w:t>extension of the project</w:t>
+          <w:i/>
+          <w:iCs/>
+          <w:noProof/>
+          <w:lang w:val="en-US"/>
+        </w:rPr>
+        <w:lastRenderedPageBreak/>
+        <w:drawing>
+          <wp:anchor distT="0" distB="0" distL="114300" distR="114300" simplePos="0" relativeHeight="251681280" behindDoc="0" locked="0" layoutInCell="1" allowOverlap="1" wp14:anchorId="2001F333" wp14:editId="2ADF1DE8">
+            <wp:simplePos x="0" y="0"/>
+            <wp:positionH relativeFrom="column">
+              <wp:posOffset>-287655</wp:posOffset>
+            </wp:positionH>
+            <wp:positionV relativeFrom="paragraph">
+              <wp:posOffset>0</wp:posOffset>
+            </wp:positionV>
+            <wp:extent cx="7362825" cy="4146550"/>
+            <wp:effectExtent l="0" t="0" r="9525" b="6350"/>
+            <wp:wrapTopAndBottom/>
+            <wp:docPr id="11" name="Picture 11"/>
+            <wp:cNvGraphicFramePr>
+              <a:graphicFrameLocks xmlns:a="http://schemas.openxmlformats.org/drawingml/2006/main" noChangeAspect="1"/>
+            </wp:cNvGraphicFramePr>
+            <a:graphic xmlns:a="http://schemas.openxmlformats.org/drawingml/2006/main">
+              <a:graphicData uri="http://schemas.openxmlformats.org/drawingml/2006/picture">
+                <pic:pic xmlns:pic="http://schemas.openxmlformats.org/drawingml/2006/picture">
+                  <pic:nvPicPr>
+                    <pic:cNvPr id="0" name="Picture 7"/>
+                    <pic:cNvPicPr>
+                      <a:picLocks noChangeAspect="1" noChangeArrowheads="1" noCrop="1"/>
+                    </pic:cNvPicPr>
+                  </pic:nvPicPr>
+                  <pic:blipFill>
+                    <a:blip r:embed="rId15">
+                      <a:extLst>
+                        <a:ext uri="{28A0092B-C50C-407E-A947-70E740481C1C}">
+                          <a14:useLocalDpi xmlns:a14="http://schemas.microsoft.com/office/drawing/2010/main" val="0"/>
+                        </a:ext>
+                      </a:extLst>
+                    </a:blip>
+                    <a:srcRect/>
+                    <a:stretch>
+                      <a:fillRect/>
+                    </a:stretch>
+                  </pic:blipFill>
+                  <pic:spPr bwMode="auto">
+                    <a:xfrm>
+                      <a:off x="0" y="0"/>
+                      <a:ext cx="7362825" cy="4146550"/>
+                    </a:xfrm>
+                    <a:prstGeom prst="rect">
+                      <a:avLst/>
+                    </a:prstGeom>
+                    <a:noFill/>
+                    <a:ln>
+                      <a:noFill/>
+                    </a:ln>
+                  </pic:spPr>
+                </pic:pic>
+              </a:graphicData>
+            </a:graphic>
+            <wp14:sizeRelH relativeFrom="margin">
+              <wp14:pctWidth>0</wp14:pctWidth>
+            </wp14:sizeRelH>
+            <wp14:sizeRelV relativeFrom="margin">
+              <wp14:pctHeight>0</wp14:pctHeight>
+            </wp14:sizeRelV>
+          </wp:anchor>
+        </w:drawing>
+      </w:r>
+      <w:r>
+        <w:rPr>
+          <w:i/>
+          <w:iCs/>
+          <w:lang w:val="en-US"/>
+        </w:rPr>
+        <w:t>Shows how an underflow is handled.</w:t>
+      </w:r>
+    </w:p>
+    <w:p>
+      <w:pPr>
+        <w:rPr>
+          <w:i/>
+          <w:iCs/>
+          <w:lang w:val="en-US"/>
+        </w:rPr>
+      </w:pPr>
+      <w:r>
+        <w:rPr>
+          <w:i/>
+          <w:iCs/>
+          <w:noProof/>
+          <w:lang w:val="en-US"/>
+        </w:rPr>
+        <w:drawing>
+          <wp:anchor distT="0" distB="0" distL="114300" distR="114300" simplePos="0" relativeHeight="251692544" behindDoc="0" locked="0" layoutInCell="1" allowOverlap="1" wp14:anchorId="2698EAF4" wp14:editId="04F8F6E2">
+            <wp:simplePos x="0" y="0"/>
+            <wp:positionH relativeFrom="column">
+              <wp:posOffset>-287655</wp:posOffset>
+            </wp:positionH>
+            <wp:positionV relativeFrom="paragraph">
+              <wp:posOffset>250190</wp:posOffset>
+            </wp:positionV>
+            <wp:extent cx="7287260" cy="4104005"/>
+            <wp:effectExtent l="0" t="0" r="8890" b="0"/>
+            <wp:wrapTopAndBottom/>
+            <wp:docPr id="9" name="Picture 9"/>
+            <wp:cNvGraphicFramePr>
+              <a:graphicFrameLocks xmlns:a="http://schemas.openxmlformats.org/drawingml/2006/main" noChangeAspect="1"/>
+            </wp:cNvGraphicFramePr>
+            <a:graphic xmlns:a="http://schemas.openxmlformats.org/drawingml/2006/main">
+              <a:graphicData uri="http://schemas.openxmlformats.org/drawingml/2006/picture">
+                <pic:pic xmlns:pic="http://schemas.openxmlformats.org/drawingml/2006/picture">
+                  <pic:nvPicPr>
+                    <pic:cNvPr id="0" name="Picture 5"/>
+                    <pic:cNvPicPr>
+                      <a:picLocks noChangeAspect="1" noChangeArrowheads="1" noCrop="1"/>
+                    </pic:cNvPicPr>
+                  </pic:nvPicPr>
+                  <pic:blipFill>
+                    <a:blip r:embed="rId16">
+                      <a:extLst>
+                        <a:ext uri="{28A0092B-C50C-407E-A947-70E740481C1C}">
+                          <a14:useLocalDpi xmlns:a14="http://schemas.microsoft.com/office/drawing/2010/main" val="0"/>
+                        </a:ext>
+                      </a:extLst>
+                    </a:blip>
+                    <a:srcRect/>
+                    <a:stretch>
+                      <a:fillRect/>
+                    </a:stretch>
+                  </pic:blipFill>
+                  <pic:spPr bwMode="auto">
+                    <a:xfrm>
+                      <a:off x="0" y="0"/>
+                      <a:ext cx="7287260" cy="4104005"/>
+                    </a:xfrm>
+                    <a:prstGeom prst="rect">
+                      <a:avLst/>
+                    </a:prstGeom>
+                    <a:noFill/>
+                    <a:ln>
+                      <a:noFill/>
+                    </a:ln>
+                  </pic:spPr>
+                </pic:pic>
+              </a:graphicData>
+            </a:graphic>
+            <wp14:sizeRelH relativeFrom="margin">
+              <wp14:pctWidth>0</wp14:pctWidth>
+            </wp14:sizeRelH>
+            <wp14:sizeRelV relativeFrom="margin">
+              <wp14:pctHeight>0</wp14:pctHeight>
+            </wp14:sizeRelV>
+          </wp:anchor>
+        </w:drawing>
+      </w:r>
+    </w:p>
+    <w:p>
+      <w:pPr>
+        <w:rPr>
+          <w:i/>
+          <w:iCs/>
+          <w:lang w:val="en-US"/>
+        </w:rPr>
+      </w:pPr>
+      <w:r>
+        <w:rPr>
+          <w:i/>
+          <w:iCs/>
+          <w:lang w:val="en-US"/>
+        </w:rPr>
+        <w:t>Pressing ‘buttons’ to increment / decrement hours</w:t>
+      </w:r>
+      <w:r>
+        <w:rPr>
+          <w:i/>
+          <w:iCs/>
+          <w:lang w:val="en-US"/>
+        </w:rPr>
+        <w:t>.</w:t>
+      </w:r>
+    </w:p>
+    <w:p>
+      <w:pPr>
+        <w:pStyle w:val="Heading1"/>
+        <w:rPr>
+          <w:lang w:val="en-US"/>
+        </w:rPr>
+      </w:pPr>
+      <w:r>
+        <w:rPr>
+          <w:lang w:val="en-US"/>
+        </w:rPr>
+        <w:lastRenderedPageBreak/>
+        <w:t>Conclusion</w:t>
+      </w:r>
+    </w:p>
+    <w:p>
+      <w:pPr>
+        <w:rPr>
+          <w:lang w:val="en-US"/>
+        </w:rPr>
+      </w:pPr>
+      <w:r>
+        <w:rPr>
+          <w:lang w:val="en-US"/>
+        </w:rPr>
+        <w:t xml:space="preserve">The project was a lot of </w:t>
+      </w:r>
+      <w:r>
+        <w:rPr>
+          <w:lang w:val="en-US"/>
+        </w:rPr>
+        <w:t xml:space="preserve">fun </w:t>
+      </w:r>
+      <w:r>
+        <w:rPr>
+          <w:lang w:val="en-US"/>
+        </w:rPr>
+        <w:t xml:space="preserve">and each team member learned valuable skills while working on it. The outcome of the project was a success. The goal was reached within reasonable amount of time. The acquired knowledge from the ongoing lectures was utilized. </w:t>
+      </w:r>
+    </w:p>
+    <w:p>
+      <w:pPr>
+        <w:rPr>
+          <w:lang w:val="en-US"/>
+        </w:rPr>
+      </w:pPr>
+      <w:r>
+        <w:rPr>
+          <w:lang w:val="en-US"/>
+        </w:rPr>
+        <w:t xml:space="preserve">Working on this project deepened our understanding of pic programming and </w:t>
+      </w:r>
+      <w:r>
+        <w:rPr>
+          <w:lang w:val="en-US"/>
+        </w:rPr>
+        <w:t>embedded systems in general.</w:t>
+      </w:r>
+    </w:p>
+    <w:p>
+      <w:pPr>
+        <w:rPr>
+          <w:lang w:val="en-US"/>
+        </w:rPr>
+      </w:pPr>
+    </w:p>
+    <w:p>
+      <w:pPr>
+        <w:pStyle w:val="Heading1"/>
+        <w:rPr>
+          <w:lang w:val="en-US"/>
+        </w:rPr>
+      </w:pPr>
+      <w:r>
+        <w:rPr>
+          <w:lang w:val="en-US"/>
+        </w:rPr>
+        <w:t>Literature</w:t>
+      </w:r>
+    </w:p>
+    <w:p>
+      <w:pPr>
+        <w:pStyle w:val="ListParagraph"/>
+        <w:numPr>
+          <w:ilvl w:val="0"/>
+          <w:numId w:val="1"/>
+        </w:numPr>
+        <w:rPr>
+          <w:lang w:val="en-US"/>
+        </w:rPr>
+      </w:pPr>
+      <w:hyperlink r:id="rId17" w:history="1">
+        <w:r>
+          <w:rPr>
+            <w:rStyle w:val="Hyperlink"/>
+            <w:lang w:val="en-US"/>
+          </w:rPr>
+          <w:t>https://stackoverflow.com/questions/14564813/how-to-convert-an-integer-to-a-character-array-using-c</w:t>
+        </w:r>
+      </w:hyperlink>
+    </w:p>
+    <w:p>
+      <w:pPr>
+        <w:pStyle w:val="ListParagraph"/>
+        <w:numPr>
+          <w:ilvl w:val="0"/>
+          <w:numId w:val="1"/>
+        </w:numPr>
+        <w:rPr>
+          <w:lang w:val="en-US"/>
+        </w:rPr>
+      </w:pPr>
+      <w:hyperlink r:id="rId18" w:history="1">
+        <w:r>
+          <w:rPr>
+            <w:rStyle w:val="Hyperlink"/>
+            <w:lang w:val="en-US"/>
+          </w:rPr>
+          <w:t>https://stackoverflow.com/questions/15850042/xcode-warning-implicit-declaration-of-function-is-invalid-in-c99</w:t>
+        </w:r>
+      </w:hyperlink>
+    </w:p>
+    <w:p>
+      <w:pPr>
+        <w:pStyle w:val="ListParagraph"/>
+        <w:numPr>
+          <w:ilvl w:val="0"/>
+          <w:numId w:val="1"/>
+        </w:numPr>
+        <w:rPr>
+          <w:lang w:val="en-US"/>
+        </w:rPr>
+      </w:pPr>
+      <w:r>
+        <w:rPr>
+          <w:lang w:val="en-US"/>
+        </w:rPr>
+        <w:t>PIC18F2420/2520/4420/4520 Data Sheet</w:t>
+      </w:r>
+      <w:r>
+        <w:rPr>
+          <w:lang w:val="en-US"/>
+        </w:rPr>
+        <w:t>:</w:t>
       </w:r>
       <w:r>
         <w:rPr>
@@ -7041,48 +9421,241 @@
         </w:rPr>
         <w:t xml:space="preserve"> </w:t>
       </w:r>
-      <w:r>
-        <w:rPr>
-          <w:lang w:val="en-US"/>
-        </w:rPr>
-        <w:t xml:space="preserve">we thought about </w:t>
-      </w:r>
-      <w:r>
-        <w:rPr>
-          <w:lang w:val="en-US"/>
-        </w:rPr>
-        <w:t>add</w:t>
-      </w:r>
-      <w:r>
-        <w:rPr>
-          <w:lang w:val="en-US"/>
-        </w:rPr>
-        <w:t>ing</w:t>
-      </w:r>
-      <w:r>
-        <w:rPr>
-          <w:lang w:val="en-US"/>
-        </w:rPr>
-        <w:t xml:space="preserve"> Inputs to set time by incrementing </w:t>
-      </w:r>
-      <w:r>
-        <w:rPr>
-          <w:lang w:val="en-US"/>
-        </w:rPr>
-        <w:t xml:space="preserve">each value (hours, minutes, seconds) </w:t>
-      </w:r>
-      <w:r>
-        <w:rPr>
-          <w:lang w:val="en-US"/>
-        </w:rPr>
-        <w:t>manually</w:t>
-      </w:r>
-      <w:r>
-        <w:rPr>
-          <w:lang w:val="en-US"/>
-        </w:rPr>
-        <w:t xml:space="preserve"> by pressing buttons.</w:t>
-      </w:r>
+      <w:hyperlink r:id="rId19" w:history="1">
+        <w:r>
+          <w:rPr>
+            <w:rStyle w:val="Hyperlink"/>
+            <w:lang w:val="en-US"/>
+          </w:rPr>
+          <w:t>https://ww1.microchip.com/downloads/en/DeviceDoc/39631E.pdf</w:t>
+        </w:r>
+      </w:hyperlink>
+      <w:r>
+        <w:rPr>
+          <w:lang w:val="en-US"/>
+        </w:rPr>
+        <w:t xml:space="preserve"> </w:t>
+      </w:r>
+    </w:p>
+    <w:p>
+      <w:pPr>
+        <w:pStyle w:val="ListParagraph"/>
+        <w:numPr>
+          <w:ilvl w:val="0"/>
+          <w:numId w:val="1"/>
+        </w:numPr>
+        <w:rPr>
+          <w:lang w:val="en-US"/>
+        </w:rPr>
+      </w:pPr>
+      <w:r>
+        <w:rPr>
+          <w:lang w:val="en-US"/>
+        </w:rPr>
+        <w:t xml:space="preserve">Prof. </w:t>
+      </w:r>
+      <w:proofErr w:type="spellStart"/>
+      <w:r>
+        <w:rPr>
+          <w:lang w:val="en-US"/>
+        </w:rPr>
+        <w:t>Gontean</w:t>
+      </w:r>
+      <w:proofErr w:type="spellEnd"/>
+      <w:r>
+        <w:rPr>
+          <w:lang w:val="en-US"/>
+        </w:rPr>
+        <w:t xml:space="preserve"> Lecture &amp;</w:t>
+      </w:r>
+      <w:r>
+        <w:rPr>
+          <w:lang w:val="en-US"/>
+        </w:rPr>
+        <w:t xml:space="preserve"> </w:t>
+      </w:r>
+      <w:proofErr w:type="spellStart"/>
+      <w:r>
+        <w:rPr>
+          <w:lang w:val="en-US"/>
+        </w:rPr>
+        <w:t>Codesamples</w:t>
+      </w:r>
+      <w:proofErr w:type="spellEnd"/>
+    </w:p>
+    <w:p>
+      <w:pPr>
+        <w:pStyle w:val="ListParagraph"/>
+        <w:numPr>
+          <w:ilvl w:val="0"/>
+          <w:numId w:val="1"/>
+        </w:numPr>
+        <w:rPr>
+          <w:lang w:val="en-US"/>
+        </w:rPr>
+      </w:pPr>
+      <w:r>
+        <w:rPr>
+          <w:lang w:val="en-US"/>
+        </w:rPr>
+        <w:t>Tools used:</w:t>
+      </w:r>
+    </w:p>
+    <w:p>
+      <w:pPr>
+        <w:pStyle w:val="ListParagraph"/>
+        <w:numPr>
+          <w:ilvl w:val="1"/>
+          <w:numId w:val="1"/>
+        </w:numPr>
+        <w:rPr>
+          <w:lang w:val="en-US"/>
+        </w:rPr>
+      </w:pPr>
+      <w:r>
+        <w:rPr>
+          <w:lang w:val="en-US"/>
+        </w:rPr>
+        <w:t xml:space="preserve">MPLAB X </w:t>
+      </w:r>
+      <w:r>
+        <w:rPr>
+          <w:lang w:val="en-US"/>
+        </w:rPr>
+        <w:t>(</w:t>
+      </w:r>
+      <w:r>
+        <w:rPr>
+          <w:lang w:val="en-US"/>
+        </w:rPr>
+        <w:t>IDE</w:t>
+      </w:r>
+      <w:r>
+        <w:rPr>
+          <w:lang w:val="en-US"/>
+        </w:rPr>
+        <w:t>)</w:t>
+      </w:r>
+    </w:p>
+    <w:p>
+      <w:pPr>
+        <w:pStyle w:val="ListParagraph"/>
+        <w:numPr>
+          <w:ilvl w:val="1"/>
+          <w:numId w:val="1"/>
+        </w:numPr>
+        <w:rPr>
+          <w:lang w:val="en-US"/>
+        </w:rPr>
+      </w:pPr>
+      <w:r>
+        <w:rPr>
+          <w:lang w:val="en-US"/>
+        </w:rPr>
+        <w:t>Fritzing (</w:t>
+      </w:r>
+      <w:r>
+        <w:rPr>
+          <w:lang w:val="en-US"/>
+        </w:rPr>
+        <w:t>Electronic Design)</w:t>
+      </w:r>
+    </w:p>
+    <w:p>
+      <w:pPr>
+        <w:pStyle w:val="ListParagraph"/>
+        <w:numPr>
+          <w:ilvl w:val="1"/>
+          <w:numId w:val="1"/>
+        </w:numPr>
+        <w:rPr>
+          <w:lang w:val="en-US"/>
+        </w:rPr>
+      </w:pPr>
+      <w:proofErr w:type="spellStart"/>
+      <w:r>
+        <w:rPr>
+          <w:lang w:val="en-US"/>
+        </w:rPr>
+        <w:t>Github</w:t>
+      </w:r>
+      <w:proofErr w:type="spellEnd"/>
+      <w:r>
+        <w:rPr>
+          <w:lang w:val="en-US"/>
+        </w:rPr>
+        <w:t xml:space="preserve"> (Repository)</w:t>
+      </w:r>
+      <w:r>
+        <w:rPr>
+          <w:lang w:val="en-US"/>
+        </w:rPr>
+        <w:t xml:space="preserve">: </w:t>
+      </w:r>
+      <w:hyperlink r:id="rId20" w:history="1">
+        <w:r>
+          <w:rPr>
+            <w:rStyle w:val="Hyperlink"/>
+            <w:lang w:val="en-US"/>
+          </w:rPr>
+          <w:t>https://github.com/AntVil/binary-clock</w:t>
+        </w:r>
+      </w:hyperlink>
+      <w:r>
+        <w:rPr>
+          <w:lang w:val="en-US"/>
+        </w:rPr>
+        <w:t xml:space="preserve"> </w:t>
+      </w:r>
+    </w:p>
+    <w:p>
+      <w:pPr>
+        <w:pStyle w:val="ListParagraph"/>
+        <w:numPr>
+          <w:ilvl w:val="1"/>
+          <w:numId w:val="1"/>
+        </w:numPr>
+        <w:rPr>
+          <w:lang w:val="en-US"/>
+        </w:rPr>
+      </w:pPr>
+      <w:r>
+        <w:rPr>
+          <w:lang w:val="en-US"/>
+        </w:rPr>
+        <w:t>OBS (Screen Capture)</w:t>
+      </w:r>
+    </w:p>
+    <w:p>
+      <w:pPr>
+        <w:pStyle w:val="ListParagraph"/>
+        <w:numPr>
+          <w:ilvl w:val="1"/>
+          <w:numId w:val="1"/>
+        </w:numPr>
+        <w:rPr>
+          <w:lang w:val="en-US"/>
+        </w:rPr>
+      </w:pPr>
+      <w:r>
+        <w:rPr>
+          <w:lang w:val="en-US"/>
+        </w:rPr>
+        <w:t>Vegas Pro 13 (</w:t>
+      </w:r>
+      <w:r>
+        <w:rPr>
+          <w:lang w:val="en-US"/>
+        </w:rPr>
+        <w:t>Video Editing)</w:t>
+      </w:r>
+    </w:p>
+    <w:p>
+      <w:pPr>
+        <w:rPr>
+          <w:lang w:val="en-US"/>
+        </w:rPr>
+      </w:pPr>
     </w:p>
     <w:sectPr>
       <w:type w:val="continuous"/>
@@ -7096,7 +9669,123 @@
 </file>
 
 <file path=word/numbering.xml><?xml version="1.0" encoding="utf-8"?>
-<w:numbering xmlns:wpc="http://schemas.microsoft.com/office/word/2010/wordprocessingCanvas" xmlns:cx="http://schemas.microsoft.com/office/drawing/2014/chartex" xmlns:cx1="http://schemas.microsoft.com/office/drawing/2015/9/8/chartex" xmlns:cx2="http://schemas.microsoft.com/office/drawing/2015/10/21/chartex" xmlns:cx3="http://schemas.microsoft.com/office/drawing/2016/5/9/chartex" xmlns:cx4="http://schemas.microsoft.com/office/drawing/2016/5/10/chartex" xmlns:cx5="http://schemas.microsoft.com/office/drawing/2016/5/11/chartex" xmlns:cx6="http://schemas.microsoft.com/office/drawing/2016/5/12/chartex" xmlns:cx7="http://schemas.microsoft.com/office/drawing/2016/5/13/chartex" xmlns:cx8="http://schemas.microsoft.com/office/drawing/2016/5/14/chartex" xmlns:mc="http://schemas.openxmlformats.org/markup-compatibility/2006" xmlns:aink="http://schemas.microsoft.com/office/drawing/2016/ink" xmlns:am3d="http://schemas.microsoft.com/office/drawing/2017/model3d" xmlns:o="urn:schemas-microsoft-com:office:office" xmlns:r="http://schemas.openxmlformats.org/officeDocument/2006/relationships" xmlns:m="http://schemas.openxmlformats.org/officeDocument/2006/math" xmlns:v="urn:schemas-microsoft-com:vml" xmlns:wp14="http://schemas.microsoft.com/office/word/2010/wordprocessingDrawing" xmlns:wp="http://schemas.openxmlformats.org/drawingml/2006/wordprocessingDrawing" xmlns:w10="urn:schemas-microsoft-com:office:word" xmlns:w="http://schemas.openxmlformats.org/wordprocessingml/2006/main" xmlns:w14="http://schemas.microsoft.com/office/word/2010/wordml" xmlns:w15="http://schemas.microsoft.com/office/word/2012/wordml" xmlns:w16cex="http://schemas.microsoft.com/office/word/2018/wordml/cex" xmlns:w16cid="http://schemas.microsoft.com/office/word/2016/wordml/cid" xmlns:w16="http://schemas.microsoft.com/office/word/2018/wordml" xmlns:w16sdtdh="http://schemas.microsoft.com/office/word/2020/wordml/sdtdatahash" xmlns:w16se="http://schemas.microsoft.com/office/word/2015/wordml/symex" xmlns:wpg="http://schemas.microsoft.com/office/word/2010/wordprocessingGroup" xmlns:wpi="http://schemas.microsoft.com/office/word/2010/wordprocessingInk" xmlns:wne="http://schemas.microsoft.com/office/word/2006/wordml" xmlns:wps="http://schemas.microsoft.com/office/word/2010/wordprocessingShape" mc:Ignorable="w14 w15 w16se w16cid w16 w16cex w16sdtdh wp14"/>
+<w:numbering xmlns:wpc="http://schemas.microsoft.com/office/word/2010/wordprocessingCanvas" xmlns:cx="http://schemas.microsoft.com/office/drawing/2014/chartex" xmlns:cx1="http://schemas.microsoft.com/office/drawing/2015/9/8/chartex" xmlns:cx2="http://schemas.microsoft.com/office/drawing/2015/10/21/chartex" xmlns:cx3="http://schemas.microsoft.com/office/drawing/2016/5/9/chartex" xmlns:cx4="http://schemas.microsoft.com/office/drawing/2016/5/10/chartex" xmlns:cx5="http://schemas.microsoft.com/office/drawing/2016/5/11/chartex" xmlns:cx6="http://schemas.microsoft.com/office/drawing/2016/5/12/chartex" xmlns:cx7="http://schemas.microsoft.com/office/drawing/2016/5/13/chartex" xmlns:cx8="http://schemas.microsoft.com/office/drawing/2016/5/14/chartex" xmlns:mc="http://schemas.openxmlformats.org/markup-compatibility/2006" xmlns:aink="http://schemas.microsoft.com/office/drawing/2016/ink" xmlns:am3d="http://schemas.microsoft.com/office/drawing/2017/model3d" xmlns:o="urn:schemas-microsoft-com:office:office" xmlns:r="http://schemas.openxmlformats.org/officeDocument/2006/relationships" xmlns:m="http://schemas.openxmlformats.org/officeDocument/2006/math" xmlns:v="urn:schemas-microsoft-com:vml" xmlns:wp14="http://schemas.microsoft.com/office/word/2010/wordprocessingDrawing" xmlns:wp="http://schemas.openxmlformats.org/drawingml/2006/wordprocessingDrawing" xmlns:w10="urn:schemas-microsoft-com:office:word" xmlns:w="http://schemas.openxmlformats.org/wordprocessingml/2006/main" xmlns:w14="http://schemas.microsoft.com/office/word/2010/wordml" xmlns:w15="http://schemas.microsoft.com/office/word/2012/wordml" xmlns:w16cex="http://schemas.microsoft.com/office/word/2018/wordml/cex" xmlns:w16cid="http://schemas.microsoft.com/office/word/2016/wordml/cid" xmlns:w16="http://schemas.microsoft.com/office/word/2018/wordml" xmlns:w16sdtdh="http://schemas.microsoft.com/office/word/2020/wordml/sdtdatahash" xmlns:w16se="http://schemas.microsoft.com/office/word/2015/wordml/symex" xmlns:wpg="http://schemas.microsoft.com/office/word/2010/wordprocessingGroup" xmlns:wpi="http://schemas.microsoft.com/office/word/2010/wordprocessingInk" xmlns:wne="http://schemas.microsoft.com/office/word/2006/wordml" xmlns:wps="http://schemas.microsoft.com/office/word/2010/wordprocessingShape" mc:Ignorable="w14 w15 w16se w16cid w16 w16cex w16sdtdh wp14">
+  <w:abstractNum w:abstractNumId="0" w15:restartNumberingAfterBreak="0">
+    <w:nsid w:val="4BB640A8"/>
+    <w:multiLevelType w:val="hybridMultilevel"/>
+    <w:tmpl w:val="09461002"/>
+    <w:lvl w:ilvl="0" w:tplc="C4FA2C18">
+      <w:numFmt w:val="bullet"/>
+      <w:lvlText w:val="-"/>
+      <w:lvlJc w:val="left"/>
+      <w:pPr>
+        <w:ind w:left="720" w:hanging="360"/>
+      </w:pPr>
+      <w:rPr>
+        <w:rFonts w:ascii="Calibri" w:eastAsiaTheme="minorHAnsi" w:hAnsi="Calibri" w:cs="Calibri" w:hint="default"/>
+      </w:rPr>
+    </w:lvl>
+    <w:lvl w:ilvl="1" w:tplc="04070003">
+      <w:start w:val="1"/>
+      <w:numFmt w:val="bullet"/>
+      <w:lvlText w:val="o"/>
+      <w:lvlJc w:val="left"/>
+      <w:pPr>
+        <w:ind w:left="1440" w:hanging="360"/>
+      </w:pPr>
+      <w:rPr>
+        <w:rFonts w:ascii="Courier New" w:hAnsi="Courier New" w:cs="Courier New" w:hint="default"/>
+      </w:rPr>
+    </w:lvl>
+    <w:lvl w:ilvl="2" w:tplc="04070005" w:tentative="1">
+      <w:start w:val="1"/>
+      <w:numFmt w:val="bullet"/>
+      <w:lvlText w:val=""/>
+      <w:lvlJc w:val="left"/>
+      <w:pPr>
+        <w:ind w:left="2160" w:hanging="360"/>
+      </w:pPr>
+      <w:rPr>
+        <w:rFonts w:ascii="Wingdings" w:hAnsi="Wingdings" w:hint="default"/>
+      </w:rPr>
+    </w:lvl>
+    <w:lvl w:ilvl="3" w:tplc="04070001" w:tentative="1">
+      <w:start w:val="1"/>
+      <w:numFmt w:val="bullet"/>
+      <w:lvlText w:val=""/>
+      <w:lvlJc w:val="left"/>
+      <w:pPr>
+        <w:ind w:left="2880" w:hanging="360"/>
+      </w:pPr>
+      <w:rPr>
+        <w:rFonts w:ascii="Symbol" w:hAnsi="Symbol" w:hint="default"/>
+      </w:rPr>
+    </w:lvl>
+    <w:lvl w:ilvl="4" w:tplc="04070003" w:tentative="1">
+      <w:start w:val="1"/>
+      <w:numFmt w:val="bullet"/>
+      <w:lvlText w:val="o"/>
+      <w:lvlJc w:val="left"/>
+      <w:pPr>
+        <w:ind w:left="3600" w:hanging="360"/>
+      </w:pPr>
+      <w:rPr>
+        <w:rFonts w:ascii="Courier New" w:hAnsi="Courier New" w:cs="Courier New" w:hint="default"/>
+      </w:rPr>
+    </w:lvl>
+    <w:lvl w:ilvl="5" w:tplc="04070005" w:tentative="1">
+      <w:start w:val="1"/>
+      <w:numFmt w:val="bullet"/>
+      <w:lvlText w:val=""/>
+      <w:lvlJc w:val="left"/>
+      <w:pPr>
+        <w:ind w:left="4320" w:hanging="360"/>
+      </w:pPr>
+      <w:rPr>
+        <w:rFonts w:ascii="Wingdings" w:hAnsi="Wingdings" w:hint="default"/>
+      </w:rPr>
+    </w:lvl>
+    <w:lvl w:ilvl="6" w:tplc="04070001" w:tentative="1">
+      <w:start w:val="1"/>
+      <w:numFmt w:val="bullet"/>
+      <w:lvlText w:val=""/>
+      <w:lvlJc w:val="left"/>
+      <w:pPr>
+        <w:ind w:left="5040" w:hanging="360"/>
+      </w:pPr>
+      <w:rPr>
+        <w:rFonts w:ascii="Symbol" w:hAnsi="Symbol" w:hint="default"/>
+      </w:rPr>
+    </w:lvl>
+    <w:lvl w:ilvl="7" w:tplc="04070003" w:tentative="1">
+      <w:start w:val="1"/>
+      <w:numFmt w:val="bullet"/>
+      <w:lvlText w:val="o"/>
+      <w:lvlJc w:val="left"/>
+      <w:pPr>
+        <w:ind w:left="5760" w:hanging="360"/>
+      </w:pPr>
+      <w:rPr>
+        <w:rFonts w:ascii="Courier New" w:hAnsi="Courier New" w:cs="Courier New" w:hint="default"/>
+      </w:rPr>
+    </w:lvl>
+    <w:lvl w:ilvl="8" w:tplc="04070005" w:tentative="1">
+      <w:start w:val="1"/>
+      <w:numFmt w:val="bullet"/>
+      <w:lvlText w:val=""/>
+      <w:lvlJc w:val="left"/>
+      <w:pPr>
+        <w:ind w:left="6480" w:hanging="360"/>
+      </w:pPr>
+      <w:rPr>
+        <w:rFonts w:ascii="Wingdings" w:hAnsi="Wingdings" w:hint="default"/>
+      </w:rPr>
+    </w:lvl>
+  </w:abstractNum>
+  <w:num w:numId="1">
+    <w:abstractNumId w:val="0"/>
+  </w:num>
+</w:numbering>
 </file>
 
 <file path=word/styles.xml><?xml version="1.0" encoding="utf-8"?>
@@ -7692,6 +10381,40 @@
       <w:szCs w:val="24"/>
     </w:rPr>
   </w:style>
+  <w:style w:type="paragraph" w:styleId="ListParagraph">
+    <w:name w:val="List Paragraph"/>
+    <w:basedOn w:val="Normal"/>
+    <w:uiPriority w:val="34"/>
+    <w:qFormat/>
+    <w:rsid w:val="00AE7AB2"/>
+    <w:pPr>
+      <w:ind w:left="720"/>
+      <w:contextualSpacing/>
+    </w:pPr>
+  </w:style>
+  <w:style w:type="character" w:styleId="Hyperlink">
+    <w:name w:val="Hyperlink"/>
+    <w:basedOn w:val="DefaultParagraphFont"/>
+    <w:uiPriority w:val="99"/>
+    <w:unhideWhenUsed/>
+    <w:rsid w:val="000345F2"/>
+    <w:rPr>
+      <w:color w:val="0563C1" w:themeColor="hyperlink"/>
+      <w:u w:val="single"/>
+    </w:rPr>
+  </w:style>
+  <w:style w:type="character" w:styleId="UnresolvedMention">
+    <w:name w:val="Unresolved Mention"/>
+    <w:basedOn w:val="DefaultParagraphFont"/>
+    <w:uiPriority w:val="99"/>
+    <w:semiHidden/>
+    <w:unhideWhenUsed/>
+    <w:rsid w:val="000345F2"/>
+    <w:rPr>
+      <w:color w:val="605E5C"/>
+      <w:shd w:val="clear" w:color="auto" w:fill="E1DFDD"/>
+    </w:rPr>
+  </w:style>
 </w:styles>
 </file>
 
@@ -7991,6 +10714,12 @@
 </file>
 
 <file path=customXml/item1.xml><?xml version="1.0" encoding="utf-8"?>
+<p:properties xmlns:p="http://schemas.microsoft.com/office/2006/metadata/properties" xmlns:xsi="http://www.w3.org/2001/XMLSchema-instance" xmlns:pc="http://schemas.microsoft.com/office/infopath/2007/PartnerControls">
+  <documentManagement/>
+</p:properties>
+</file>
+
+<file path=customXml/item2.xml><?xml version="1.0" encoding="utf-8"?>
 <ct:contentTypeSchema xmlns:ct="http://schemas.microsoft.com/office/2006/metadata/contentType" xmlns:ma="http://schemas.microsoft.com/office/2006/metadata/properties/metaAttributes" ct:_="" ma:_="" ma:contentTypeName="Dokument" ma:contentTypeID="0x010100515008BC4C2266498FE14B26781C4D9E" ma:contentTypeVersion="9" ma:contentTypeDescription="Ein neues Dokument erstellen." ma:contentTypeScope="" ma:versionID="30ab61835d756da80f4a2cbf1ec96030">
   <xsd:schema xmlns:xsd="http://www.w3.org/2001/XMLSchema" xmlns:xs="http://www.w3.org/2001/XMLSchema" xmlns:p="http://schemas.microsoft.com/office/2006/metadata/properties" xmlns:ns3="e06d218e-c563-4fbd-b9c1-cd167742e73c" xmlns:ns4="c014f374-8931-43ac-99ea-bee6e96afa8a" targetNamespace="http://schemas.microsoft.com/office/2006/metadata/properties" ma:root="true" ma:fieldsID="db34d8c7a4371297b3466c34062791e4" ns3:_="" ns4:_="">
     <xsd:import namespace="e06d218e-c563-4fbd-b9c1-cd167742e73c"/>
@@ -8187,7 +10916,7 @@
 </ct:contentTypeSchema>
 </file>
 
-<file path=customXml/item2.xml><?xml version="1.0" encoding="utf-8"?>
+<file path=customXml/item3.xml><?xml version="1.0" encoding="utf-8"?>
 <?mso-contentType ?>
 <FormTemplates xmlns="http://schemas.microsoft.com/sharepoint/v3/contenttype/forms">
   <Display>DocumentLibraryForm</Display>
@@ -8196,13 +10925,24 @@
 </FormTemplates>
 </file>
 
-<file path=customXml/item3.xml><?xml version="1.0" encoding="utf-8"?>
-<p:properties xmlns:p="http://schemas.microsoft.com/office/2006/metadata/properties" xmlns:xsi="http://www.w3.org/2001/XMLSchema-instance" xmlns:pc="http://schemas.microsoft.com/office/infopath/2007/PartnerControls">
-  <documentManagement/>
-</p:properties>
+<file path=customXml/itemProps1.xml><?xml version="1.0" encoding="utf-8"?>
+<ds:datastoreItem xmlns:ds="http://schemas.openxmlformats.org/officeDocument/2006/customXml" ds:itemID="{2F6FD2A6-BCE4-4C77-AD79-D53236B85376}">
+  <ds:schemaRefs>
+    <ds:schemaRef ds:uri="http://schemas.microsoft.com/office/infopath/2007/PartnerControls"/>
+    <ds:schemaRef ds:uri="c014f374-8931-43ac-99ea-bee6e96afa8a"/>
+    <ds:schemaRef ds:uri="http://purl.org/dc/elements/1.1/"/>
+    <ds:schemaRef ds:uri="http://schemas.microsoft.com/office/2006/documentManagement/types"/>
+    <ds:schemaRef ds:uri="http://schemas.openxmlformats.org/package/2006/metadata/core-properties"/>
+    <ds:schemaRef ds:uri="http://schemas.microsoft.com/office/2006/metadata/properties"/>
+    <ds:schemaRef ds:uri="http://www.w3.org/XML/1998/namespace"/>
+    <ds:schemaRef ds:uri="e06d218e-c563-4fbd-b9c1-cd167742e73c"/>
+    <ds:schemaRef ds:uri="http://purl.org/dc/dcmitype/"/>
+    <ds:schemaRef ds:uri="http://purl.org/dc/terms/"/>
+  </ds:schemaRefs>
+</ds:datastoreItem>
 </file>
 
-<file path=customXml/itemProps1.xml><?xml version="1.0" encoding="utf-8"?>
+<file path=customXml/itemProps2.xml><?xml version="1.0" encoding="utf-8"?>
 <ds:datastoreItem xmlns:ds="http://schemas.openxmlformats.org/officeDocument/2006/customXml" ds:itemID="{F615ADE2-1C8B-46C9-936F-4A0510ABBB71}">
   <ds:schemaRefs>
     <ds:schemaRef ds:uri="http://schemas.microsoft.com/office/2006/metadata/contentType"/>
@@ -8221,27 +10961,10 @@
 </ds:datastoreItem>
 </file>
 
-<file path=customXml/itemProps2.xml><?xml version="1.0" encoding="utf-8"?>
+<file path=customXml/itemProps3.xml><?xml version="1.0" encoding="utf-8"?>
 <ds:datastoreItem xmlns:ds="http://schemas.openxmlformats.org/officeDocument/2006/customXml" ds:itemID="{B975B4F8-91AD-438B-9BA5-2D4FFA39BFFD}">
   <ds:schemaRefs>
     <ds:schemaRef ds:uri="http://schemas.microsoft.com/sharepoint/v3/contenttype/forms"/>
   </ds:schemaRefs>
 </ds:datastoreItem>
-</file>
-
-<file path=customXml/itemProps3.xml><?xml version="1.0" encoding="utf-8"?>
-<ds:datastoreItem xmlns:ds="http://schemas.openxmlformats.org/officeDocument/2006/customXml" ds:itemID="{2F6FD2A6-BCE4-4C77-AD79-D53236B85376}">
-  <ds:schemaRefs>
-    <ds:schemaRef ds:uri="e06d218e-c563-4fbd-b9c1-cd167742e73c"/>
-    <ds:schemaRef ds:uri="http://schemas.microsoft.com/office/2006/documentManagement/types"/>
-    <ds:schemaRef ds:uri="http://purl.org/dc/elements/1.1/"/>
-    <ds:schemaRef ds:uri="http://schemas.microsoft.com/office/infopath/2007/PartnerControls"/>
-    <ds:schemaRef ds:uri="http://schemas.microsoft.com/office/2006/metadata/properties"/>
-    <ds:schemaRef ds:uri="http://www.w3.org/XML/1998/namespace"/>
-    <ds:schemaRef ds:uri="http://purl.org/dc/terms/"/>
-    <ds:schemaRef ds:uri="http://schemas.openxmlformats.org/package/2006/metadata/core-properties"/>
-    <ds:schemaRef ds:uri="http://purl.org/dc/dcmitype/"/>
-    <ds:schemaRef ds:uri="c014f374-8931-43ac-99ea-bee6e96afa8a"/>
-  </ds:schemaRefs>
-</ds:datastoreItem>
 </file>
</xml_diff>